<commit_message>
Corrected Some Spelling Mistakes
</commit_message>
<xml_diff>
--- a/WebsitePhishingDocumentation.docx
+++ b/WebsitePhishingDocumentation.docx
@@ -1,6 +1,6 @@
 
 <file path=word/document.xml><?xml version="1.0" encoding="utf-8"?>
-<w:document xmlns:wpc="http://schemas.microsoft.com/office/word/2010/wordprocessingCanvas" xmlns:mo="http://schemas.microsoft.com/office/mac/office/2008/main" xmlns:mc="http://schemas.openxmlformats.org/markup-compatibility/2006" xmlns:mv="urn:schemas-microsoft-com:mac:vml" xmlns:o="urn:schemas-microsoft-com:office:office" xmlns:r="http://schemas.openxmlformats.org/officeDocument/2006/relationships" xmlns:m="http://schemas.openxmlformats.org/officeDocument/2006/math" xmlns:v="urn:schemas-microsoft-com:vml" xmlns:wp14="http://schemas.microsoft.com/office/word/2010/wordprocessingDrawing" xmlns:wp="http://schemas.openxmlformats.org/drawingml/2006/wordprocessingDrawing" xmlns:w10="urn:schemas-microsoft-com:office:word" xmlns:w="http://schemas.openxmlformats.org/wordprocessingml/2006/main" xmlns:w14="http://schemas.microsoft.com/office/word/2010/wordml" xmlns:w15="http://schemas.microsoft.com/office/word/2012/wordml" xmlns:wpg="http://schemas.microsoft.com/office/word/2010/wordprocessingGroup" xmlns:wpi="http://schemas.microsoft.com/office/word/2010/wordprocessingInk" xmlns:wne="http://schemas.microsoft.com/office/word/2006/wordml" xmlns:wps="http://schemas.microsoft.com/office/word/2010/wordprocessingShape" mc:Ignorable="w14 w15 wp14">
+<w:document xmlns:wpc="http://schemas.microsoft.com/office/word/2010/wordprocessingCanvas" xmlns:cx="http://schemas.microsoft.com/office/drawing/2014/chartex" xmlns:cx1="http://schemas.microsoft.com/office/drawing/2015/9/8/chartex" xmlns:cx2="http://schemas.microsoft.com/office/drawing/2015/10/21/chartex" xmlns:cx3="http://schemas.microsoft.com/office/drawing/2016/5/9/chartex" xmlns:cx4="http://schemas.microsoft.com/office/drawing/2016/5/10/chartex" xmlns:cx5="http://schemas.microsoft.com/office/drawing/2016/5/11/chartex" xmlns:cx6="http://schemas.microsoft.com/office/drawing/2016/5/12/chartex" xmlns:cx7="http://schemas.microsoft.com/office/drawing/2016/5/13/chartex" xmlns:cx8="http://schemas.microsoft.com/office/drawing/2016/5/14/chartex" xmlns:mc="http://schemas.openxmlformats.org/markup-compatibility/2006" xmlns:aink="http://schemas.microsoft.com/office/drawing/2016/ink" xmlns:am3d="http://schemas.microsoft.com/office/drawing/2017/model3d" xmlns:o="urn:schemas-microsoft-com:office:office" xmlns:r="http://schemas.openxmlformats.org/officeDocument/2006/relationships" xmlns:m="http://schemas.openxmlformats.org/officeDocument/2006/math" xmlns:v="urn:schemas-microsoft-com:vml" xmlns:wp14="http://schemas.microsoft.com/office/word/2010/wordprocessingDrawing" xmlns:wp="http://schemas.openxmlformats.org/drawingml/2006/wordprocessingDrawing" xmlns:w10="urn:schemas-microsoft-com:office:word" xmlns:w="http://schemas.openxmlformats.org/wordprocessingml/2006/main" xmlns:w14="http://schemas.microsoft.com/office/word/2010/wordml" xmlns:w15="http://schemas.microsoft.com/office/word/2012/wordml" xmlns:w16cid="http://schemas.microsoft.com/office/word/2016/wordml/cid" xmlns:w16se="http://schemas.microsoft.com/office/word/2015/wordml/symex" xmlns:wpg="http://schemas.microsoft.com/office/word/2010/wordprocessingGroup" xmlns:wpi="http://schemas.microsoft.com/office/word/2010/wordprocessingInk" xmlns:wne="http://schemas.microsoft.com/office/word/2006/wordml" xmlns:wps="http://schemas.microsoft.com/office/word/2010/wordprocessingShape" mc:Ignorable="w14 w15 w16se w16cid wp14">
   <w:body>
     <w:p>
       <w:pPr>
@@ -91,7 +91,15 @@
         <w:jc w:val="center"/>
       </w:pPr>
       <w:r>
-        <w:t>Dino Anastasopoulos: 1900661</w:t>
+        <w:t xml:space="preserve">Dino </w:t>
+      </w:r>
+      <w:proofErr w:type="spellStart"/>
+      <w:r>
+        <w:t>Anastasopoulos</w:t>
+      </w:r>
+      <w:proofErr w:type="spellEnd"/>
+      <w:r>
+        <w:t>: 1900661</w:t>
       </w:r>
     </w:p>
     <w:p>
@@ -194,12 +202,44 @@
     </w:p>
     <w:p>
       <w:r>
-        <w:t>In a world where cyber crime (and particularly website phishing) is an indefatigable and often undetectable issue, we have elected to apply a number of machine learning algorithms onto a dataset that may be used to determine the legitimacy of a website.</w:t>
-      </w:r>
-    </w:p>
-    <w:p>
-      <w:r>
-        <w:t>The dataset consists of 9 attributes and 1353 datapoints. The goal is to predict the classification, that is whether the website is legitimate, suspicious or phishy.</w:t>
+        <w:t xml:space="preserve">In a world where </w:t>
+      </w:r>
+      <w:proofErr w:type="spellStart"/>
+      <w:r>
+        <w:t>cyber crime</w:t>
+      </w:r>
+      <w:proofErr w:type="spellEnd"/>
+      <w:r>
+        <w:t xml:space="preserve"> (and particularly website phishing) is an indefatigable and often undetectable issue, we have elected to apply </w:t>
+      </w:r>
+      <w:proofErr w:type="gramStart"/>
+      <w:r>
+        <w:t>a number of</w:t>
+      </w:r>
+      <w:proofErr w:type="gramEnd"/>
+      <w:r>
+        <w:t xml:space="preserve"> machine learning algorithms onto a dataset that may be used to determine the legitimacy of a website.</w:t>
+      </w:r>
+    </w:p>
+    <w:p>
+      <w:r>
+        <w:t xml:space="preserve">The dataset consists of 9 attributes and 1353 </w:t>
+      </w:r>
+      <w:proofErr w:type="spellStart"/>
+      <w:r>
+        <w:t>datapoints</w:t>
+      </w:r>
+      <w:proofErr w:type="spellEnd"/>
+      <w:r>
+        <w:t xml:space="preserve">. The goal is to predict the classification, that is whether the website is legitimate, suspicious or </w:t>
+      </w:r>
+      <w:proofErr w:type="spellStart"/>
+      <w:r>
+        <w:t>phishy</w:t>
+      </w:r>
+      <w:proofErr w:type="spellEnd"/>
+      <w:r>
+        <w:t>.</w:t>
       </w:r>
     </w:p>
     <w:p>
@@ -322,7 +362,21 @@
         <w:rPr>
           <w:color w:val="000000"/>
         </w:rPr>
-        <w:t>-1: SFH is ‘about : blank’ or empty</w:t>
+        <w:t>-1: SFH is ‘</w:t>
+      </w:r>
+      <w:proofErr w:type="gramStart"/>
+      <w:r>
+        <w:rPr>
+          <w:color w:val="000000"/>
+        </w:rPr>
+        <w:t>about :</w:t>
+      </w:r>
+      <w:proofErr w:type="gramEnd"/>
+      <w:r>
+        <w:rPr>
+          <w:color w:val="000000"/>
+        </w:rPr>
+        <w:t xml:space="preserve"> blank’ or empty</w:t>
       </w:r>
     </w:p>
     <w:p>
@@ -356,13 +410,23 @@
         </w:pBdr>
         <w:spacing w:after="0"/>
       </w:pPr>
-      <w:r>
-        <w:rPr>
-          <w:b/>
-          <w:color w:val="000000"/>
-          <w:u w:val="single"/>
-        </w:rPr>
-        <w:t>PopUp Window:</w:t>
+      <w:proofErr w:type="spellStart"/>
+      <w:r>
+        <w:rPr>
+          <w:b/>
+          <w:color w:val="000000"/>
+          <w:u w:val="single"/>
+        </w:rPr>
+        <w:t>PopUp</w:t>
+      </w:r>
+      <w:proofErr w:type="spellEnd"/>
+      <w:r>
+        <w:rPr>
+          <w:b/>
+          <w:color w:val="000000"/>
+          <w:u w:val="single"/>
+        </w:rPr>
+        <w:t xml:space="preserve"> Window:</w:t>
       </w:r>
       <w:r>
         <w:rPr>
@@ -434,7 +498,21 @@
         <w:rPr>
           <w:color w:val="000000"/>
         </w:rPr>
-        <w:t>0: rightClick alert showing</w:t>
+        <w:t xml:space="preserve">0: </w:t>
+      </w:r>
+      <w:proofErr w:type="spellStart"/>
+      <w:r>
+        <w:rPr>
+          <w:color w:val="000000"/>
+        </w:rPr>
+        <w:t>rightClick</w:t>
+      </w:r>
+      <w:proofErr w:type="spellEnd"/>
+      <w:r>
+        <w:rPr>
+          <w:color w:val="000000"/>
+        </w:rPr>
+        <w:t xml:space="preserve"> alert showing</w:t>
       </w:r>
     </w:p>
     <w:p>
@@ -456,7 +534,21 @@
         <w:rPr>
           <w:color w:val="000000"/>
         </w:rPr>
-        <w:t>-1: rightClick disabled</w:t>
+        <w:t xml:space="preserve">-1: </w:t>
+      </w:r>
+      <w:proofErr w:type="spellStart"/>
+      <w:r>
+        <w:rPr>
+          <w:color w:val="000000"/>
+        </w:rPr>
+        <w:t>rightClick</w:t>
+      </w:r>
+      <w:proofErr w:type="spellEnd"/>
+      <w:r>
+        <w:rPr>
+          <w:color w:val="000000"/>
+        </w:rPr>
+        <w:t xml:space="preserve"> disabled</w:t>
       </w:r>
     </w:p>
     <w:p>
@@ -805,11 +897,19 @@
           <w:color w:val="000000"/>
         </w:rPr>
       </w:pPr>
-      <w:r>
-        <w:rPr>
-          <w:color w:val="000000"/>
-        </w:rPr>
-        <w:t>Similar to the URL feature, but here the links within the webpage may point to a domain different from the domain typed in the URL address bar.</w:t>
+      <w:proofErr w:type="gramStart"/>
+      <w:r>
+        <w:rPr>
+          <w:color w:val="000000"/>
+        </w:rPr>
+        <w:t>Similar to</w:t>
+      </w:r>
+      <w:proofErr w:type="gramEnd"/>
+      <w:r>
+        <w:rPr>
+          <w:color w:val="000000"/>
+        </w:rPr>
+        <w:t xml:space="preserve"> the URL feature, but here the links within the webpage may point to a domain different from the domain typed in the URL address bar.</w:t>
       </w:r>
     </w:p>
     <w:p>
@@ -943,7 +1043,21 @@
         <w:rPr>
           <w:color w:val="000000"/>
         </w:rPr>
-        <w:t>Legitimate websites usually have high traffic since they are being visited regularly. Since phishing websites normally have a relatively short life, they have low  web traffic.</w:t>
+        <w:t xml:space="preserve">Legitimate websites usually have high traffic since they are being visited regularly. Since phishing websites normally have a relatively short life, they have </w:t>
+      </w:r>
+      <w:proofErr w:type="gramStart"/>
+      <w:r>
+        <w:rPr>
+          <w:color w:val="000000"/>
+        </w:rPr>
+        <w:t>low  web</w:t>
+      </w:r>
+      <w:proofErr w:type="gramEnd"/>
+      <w:r>
+        <w:rPr>
+          <w:color w:val="000000"/>
+        </w:rPr>
+        <w:t xml:space="preserve"> traffic.</w:t>
       </w:r>
     </w:p>
     <w:p>
@@ -1484,18 +1598,53 @@
         <w:rPr>
           <w:color w:val="000000"/>
         </w:rPr>
-        <w:t>-1: Phishy website</w:t>
-      </w:r>
-    </w:p>
-    <w:p>
-      <w:r>
-        <w:t>As a general rule of thumb,  an attribute’s value correlates with its classification. That is:</w:t>
-      </w:r>
-    </w:p>
-    <w:p>
-      <w:r>
-        <w:t xml:space="preserve">   1 -&gt; Legit, 0 -&gt;  Suspicious, -1 -&gt; Phishy</w:t>
-      </w:r>
+        <w:t xml:space="preserve">-1: </w:t>
+      </w:r>
+      <w:proofErr w:type="spellStart"/>
+      <w:r>
+        <w:rPr>
+          <w:color w:val="000000"/>
+        </w:rPr>
+        <w:t>Phishy</w:t>
+      </w:r>
+      <w:proofErr w:type="spellEnd"/>
+      <w:r>
+        <w:rPr>
+          <w:color w:val="000000"/>
+        </w:rPr>
+        <w:t xml:space="preserve"> website</w:t>
+      </w:r>
+    </w:p>
+    <w:p>
+      <w:r>
+        <w:t xml:space="preserve">As a general rule of </w:t>
+      </w:r>
+      <w:proofErr w:type="gramStart"/>
+      <w:r>
+        <w:t>thumb,  an</w:t>
+      </w:r>
+      <w:proofErr w:type="gramEnd"/>
+      <w:r>
+        <w:t xml:space="preserve"> attribute’s value correlates with its classification. That is:</w:t>
+      </w:r>
+    </w:p>
+    <w:p>
+      <w:r>
+        <w:t xml:space="preserve">   1 -&gt; Legit, 0 -</w:t>
+      </w:r>
+      <w:proofErr w:type="gramStart"/>
+      <w:r>
+        <w:t>&gt;  Suspicious</w:t>
+      </w:r>
+      <w:proofErr w:type="gramEnd"/>
+      <w:r>
+        <w:t xml:space="preserve">, -1 -&gt; </w:t>
+      </w:r>
+      <w:proofErr w:type="spellStart"/>
+      <w:r>
+        <w:t>Phishy</w:t>
+      </w:r>
+      <w:proofErr w:type="spellEnd"/>
     </w:p>
     <w:p>
       <w:pPr>
@@ -1541,11 +1690,96 @@
         <w:spacing w:before="240"/>
       </w:pPr>
       <w:r>
-        <w:t xml:space="preserve">We created an empty Pandas data frame (design matrix) with headings, ‘SFH', 'PopUpWindow', 'SSL_Final_State', 'Request_URL', 'URL_of_Anchor', 'Web_Traffic', 'URL_Length', 'Age_Of_Domain', 'IP_Address' and finally 'Class' for each of the attribute columns. The data for each of these columns (which is pre-encoded) was then loaded in from a text file ‘data.txt’, split by a comma for each value </w:t>
+        <w:t>We created an empty Pandas data frame (design matrix) with headings, ‘SFH', '</w:t>
+      </w:r>
+      <w:proofErr w:type="spellStart"/>
+      <w:r>
+        <w:t>PopUpWindow</w:t>
+      </w:r>
+      <w:proofErr w:type="spellEnd"/>
+      <w:r>
+        <w:t>', '</w:t>
+      </w:r>
+      <w:proofErr w:type="spellStart"/>
+      <w:r>
+        <w:t>SSL_Final_State</w:t>
+      </w:r>
+      <w:proofErr w:type="spellEnd"/>
+      <w:r>
+        <w:t>', 'Request_URL', '</w:t>
+      </w:r>
+      <w:proofErr w:type="spellStart"/>
+      <w:r>
+        <w:t>URL_of_Anchor</w:t>
+      </w:r>
+      <w:proofErr w:type="spellEnd"/>
+      <w:r>
+        <w:t>', '</w:t>
+      </w:r>
+      <w:proofErr w:type="spellStart"/>
+      <w:r>
+        <w:t>Web_Traffic</w:t>
+      </w:r>
+      <w:proofErr w:type="spellEnd"/>
+      <w:r>
+        <w:t>', '</w:t>
+      </w:r>
+      <w:proofErr w:type="spellStart"/>
+      <w:r>
+        <w:t>URL_Length</w:t>
+      </w:r>
+      <w:proofErr w:type="spellEnd"/>
+      <w:r>
+        <w:t>', '</w:t>
+      </w:r>
+      <w:proofErr w:type="spellStart"/>
+      <w:r>
+        <w:t>Age_Of_Domain</w:t>
+      </w:r>
+      <w:proofErr w:type="spellEnd"/>
+      <w:r>
+        <w:t>', '</w:t>
+      </w:r>
+      <w:proofErr w:type="spellStart"/>
+      <w:r>
+        <w:t>IP_Address</w:t>
+      </w:r>
+      <w:proofErr w:type="spellEnd"/>
+      <w:r>
+        <w:t xml:space="preserve">' and finally 'Class' for each of the attribute columns. The data for each of these columns (which is pre-encoded) was then loaded in from a text file ‘data.txt’, split by a comma for each value </w:t>
       </w:r>
       <w:r>
         <w:lastRenderedPageBreak/>
-        <w:t>within a line of text in the text file (see figure 3.2 for the populated design matrix). The data was then split into training, test and validation datasets which were further converted from panda data frames to NumPy arrays to implement analysis and operations on the respective data points and their values. With regards to splitting the data into training, test and validation sets, the Scikit class ‘sklearn.model_selection’ and function ‘train_test_split’ were used giving a training dataset size of 811 and test and validation dataset sizes of 271 each.</w:t>
+        <w:t xml:space="preserve">within a line of text in the text file (see figure 3.2 for the populated design matrix). The data was then split into training, test and validation datasets which were further converted from panda data frames to NumPy arrays to implement analysis and operations on the respective data points and their values. With regards to splitting the data into training, test and validation sets, the </w:t>
+      </w:r>
+      <w:proofErr w:type="spellStart"/>
+      <w:r>
+        <w:t>Scikit</w:t>
+      </w:r>
+      <w:proofErr w:type="spellEnd"/>
+      <w:r>
+        <w:t xml:space="preserve"> class ‘</w:t>
+      </w:r>
+      <w:proofErr w:type="spellStart"/>
+      <w:proofErr w:type="gramStart"/>
+      <w:r>
+        <w:t>sklearn.model</w:t>
+      </w:r>
+      <w:proofErr w:type="gramEnd"/>
+      <w:r>
+        <w:t>_selection</w:t>
+      </w:r>
+      <w:proofErr w:type="spellEnd"/>
+      <w:r>
+        <w:t>’ and function ‘</w:t>
+      </w:r>
+      <w:proofErr w:type="spellStart"/>
+      <w:r>
+        <w:t>train_test_split</w:t>
+      </w:r>
+      <w:proofErr w:type="spellEnd"/>
+      <w:r>
+        <w:t>’ were used giving a training dataset size of 811 and test and validation dataset sizes of 271 each.</w:t>
       </w:r>
     </w:p>
     <w:p>
@@ -1598,8 +1832,6 @@
         </w:rPr>
         <w:t xml:space="preserve"> Used</w:t>
       </w:r>
-      <w:bookmarkStart w:id="0" w:name="_GoBack"/>
-      <w:bookmarkEnd w:id="0"/>
     </w:p>
     <w:p>
       <w:pPr>
@@ -1662,7 +1894,25 @@
           <w:szCs w:val="24"/>
           <w:u w:val="single"/>
         </w:rPr>
-        <w:t xml:space="preserve">Hyperparamters &amp; Results </w:t>
+        <w:t>Hyperparam</w:t>
+      </w:r>
+      <w:r>
+        <w:rPr>
+          <w:b/>
+          <w:sz w:val="24"/>
+          <w:szCs w:val="24"/>
+          <w:u w:val="single"/>
+        </w:rPr>
+        <w:t>e</w:t>
+      </w:r>
+      <w:r>
+        <w:rPr>
+          <w:b/>
+          <w:sz w:val="24"/>
+          <w:szCs w:val="24"/>
+          <w:u w:val="single"/>
+        </w:rPr>
+        <w:t xml:space="preserve">ters &amp; Results </w:t>
       </w:r>
       <w:r>
         <w:rPr>
@@ -1684,7 +1934,15 @@
     </w:p>
     <w:p>
       <w:r>
-        <w:t>The 2 main hyperparameters used in this algorithm were the tolerance and learning rate. Tolerance is the value that the difference between the old and new must be greater than in order to continue the gradient descent. After doing a multitude of test runs using different values for the tolerance and learning rate, we concluded that we got the best possible performance and total test accuracy (least total test error) using the values of tolerance = 0.001 and learning rate = 0.001. While values greater than 0.001 for the tolerance and learning rate would also give very similar results, they would result in either model 2 and 3 having a low iteration count with fewer updates to the theta parameters which led to marginally lower test data accuracy and slightly higher errors. Finally, very small values (&lt;0.001) of tolerance and learning rate, would result in the gradient descent looping almost infinitely, taking extremely long to update the theta parameters to their optimal values which was very inefficient and redundant. With the values of tolerance and learning rate = 0.001, we obtained very promising results and visuals. A training accuracy of 82%, a validation accuracy of 81% and a test accuracy of 80%. Furthermore, for binary models 1 and 2, the errors would decrease iteratively until they reached an extremely small value which was a promising observation. Model 3’s error would increase over time but very marginally which may have been the cause of the 18-20% misclassification rate/error (See figures 1.1,1.2,1.3 for the error plot under tolerance = 0.001 and learning rate = 0.001.). The training, test and validation accuracies and errors are all displayed below along with a confusion matrix for the predictions on the test data where the learning rate = 0.001 and the tolerance = 0.001. (See figures 2.1,2.2,2.3 and 3.1). To conclude, if someone else were working with this data, I’d recommend that they try to minimise the errors across all 3 binary models as much as possible to get a higher accuracy, possibly by implementing regularization to this logistic regression algorithm.</w:t>
+        <w:t xml:space="preserve">The 2 main hyperparameters used in this algorithm were the tolerance and learning rate. Tolerance is the value that the difference between the old and new must be greater than </w:t>
+      </w:r>
+      <w:proofErr w:type="gramStart"/>
+      <w:r>
+        <w:t>in order to</w:t>
+      </w:r>
+      <w:proofErr w:type="gramEnd"/>
+      <w:r>
+        <w:t xml:space="preserve"> continue the gradient descent. After doing a multitude of test runs using different values for the tolerance and learning rate, we concluded that we got the best possible performance and total test accuracy (least total test error) using the values of tolerance = 0.001 and learning rate = 0.001. While values greater than 0.001 for the tolerance and learning rate would also give very similar results, they would result in either model 2 and 3 having a low iteration count with fewer updates to the theta parameters which led to marginally lower test data accuracy and slightly higher errors. Finally, very small values (&lt;0.001) of tolerance and learning rate, would result in the gradient descent looping almost infinitely, taking extremely long to update the theta parameters to their optimal values which was very inefficient and redundant. With the values of tolerance and learning rate = 0.001, we obtained very promising results and visuals. A training accuracy of 82%, a validation accuracy of 81% and a test accuracy of 80%. Furthermore, for binary models 1 and 2, the errors would decrease iteratively until they reached an extremely small value which was a promising observation. Model 3’s error would increase over time but very marginally which may have been the cause of the 18-20% misclassification rate/error (See figures 1.1,1.2,1.3 for the error plot under tolerance = 0.001 and learning rate = 0.001.). The training, test and validation accuracies and errors are all displayed below along with a confusion matrix for the predictions on the test data where the learning rate = 0.001 and the tolerance = 0.001. (See figures 2.1,2.2,2.3 and 3.1). To conclude, if someone else were working with this data, I’d recommend that they try to minimise the errors across all 3 binary models as much as possible to get a higher accuracy, possibly by implementing regularization to this logistic regression algorithm.</w:t>
       </w:r>
     </w:p>
     <w:p>
@@ -1854,11 +2112,19 @@
       </w:r>
     </w:p>
     <w:p>
+      <w:proofErr w:type="gramStart"/>
       <w:r>
         <w:rPr>
           <w:i/>
         </w:rPr>
-        <w:t xml:space="preserve">Fig  1.2 </w:t>
+        <w:t>Fig  1.2</w:t>
+      </w:r>
+      <w:proofErr w:type="gramEnd"/>
+      <w:r>
+        <w:rPr>
+          <w:i/>
+        </w:rPr>
+        <w:t xml:space="preserve"> </w:t>
       </w:r>
       <w:r>
         <w:t>(Model 2)</w:t>
@@ -2318,7 +2584,10 @@
         <w:t xml:space="preserve"> We decided to go with the </w:t>
       </w:r>
       <w:r>
-        <w:t>Gaussian naïve Bayes</w:t>
+        <w:t>Gaussian N</w:t>
+      </w:r>
+      <w:r>
+        <w:t>aïve Bayes</w:t>
       </w:r>
       <w:r>
         <w:t xml:space="preserve"> approach since its performance </w:t>
@@ -2336,10 +2605,21 @@
         <w:t>suspicious</w:t>
       </w:r>
       <w:r>
-        <w:t xml:space="preserve"> or phishy</w:t>
-      </w:r>
-      <w:r>
-        <w:t xml:space="preserve">, no use of Laplace smoothing was needed for our naïve bayes implementation. </w:t>
+        <w:t xml:space="preserve"> or </w:t>
+      </w:r>
+      <w:proofErr w:type="spellStart"/>
+      <w:r>
+        <w:t>phishy</w:t>
+      </w:r>
+      <w:proofErr w:type="spellEnd"/>
+      <w:r>
+        <w:t>, no use of Laplace smoo</w:t>
+      </w:r>
+      <w:r>
+        <w:t>thing was needed for our Naïve B</w:t>
+      </w:r>
+      <w:r>
+        <w:t xml:space="preserve">ayes implementation. </w:t>
       </w:r>
     </w:p>
     <w:p>
@@ -2373,7 +2653,13 @@
     </w:p>
     <w:p>
       <w:r>
-        <w:t xml:space="preserve">Our approach for Gaussian Naïve bayes </w:t>
+        <w:t>O</w:t>
+      </w:r>
+      <w:r>
+        <w:t>ur approach for Gaussian Naïve B</w:t>
+      </w:r>
+      <w:r>
+        <w:t xml:space="preserve">ayes </w:t>
       </w:r>
       <w:r>
         <w:t>was done with 6</w:t>
@@ -2423,7 +2709,15 @@
         <w:t xml:space="preserve"> Data</w:t>
       </w:r>
       <w:r>
-        <w:t xml:space="preserve"> By Class.</w:t>
+        <w:t xml:space="preserve"> </w:t>
+      </w:r>
+      <w:proofErr w:type="gramStart"/>
+      <w:r>
+        <w:t>By</w:t>
+      </w:r>
+      <w:proofErr w:type="gramEnd"/>
+      <w:r>
+        <w:t xml:space="preserve"> Class.</w:t>
       </w:r>
       <w:r>
         <w:t xml:space="preserve"> </w:t>
@@ -2440,14 +2734,28 @@
       <w:r>
         <w:t xml:space="preserve">We implemented a </w:t>
       </w:r>
-      <w:r>
-        <w:rPr>
-          <w:b/>
-        </w:rPr>
-        <w:t>class_divide(train)</w:t>
-      </w:r>
-      <w:r>
-        <w:t xml:space="preserve"> function that passes training data as an arugment.</w:t>
+      <w:proofErr w:type="spellStart"/>
+      <w:r>
+        <w:rPr>
+          <w:b/>
+        </w:rPr>
+        <w:t>class_divide</w:t>
+      </w:r>
+      <w:proofErr w:type="spellEnd"/>
+      <w:r>
+        <w:rPr>
+          <w:b/>
+        </w:rPr>
+        <w:t>(train)</w:t>
+      </w:r>
+      <w:r>
+        <w:t xml:space="preserve"> function that pas</w:t>
+      </w:r>
+      <w:r>
+        <w:t>ses training data as an argument</w:t>
+      </w:r>
+      <w:r>
+        <w:t>.</w:t>
       </w:r>
     </w:p>
     <w:p>
@@ -2461,11 +2769,19 @@
       <w:r>
         <w:t xml:space="preserve">This </w:t>
       </w:r>
-      <w:r>
-        <w:rPr>
-          <w:b/>
-        </w:rPr>
-        <w:t>class_divide(train)</w:t>
+      <w:proofErr w:type="spellStart"/>
+      <w:r>
+        <w:rPr>
+          <w:b/>
+        </w:rPr>
+        <w:t>class_divide</w:t>
+      </w:r>
+      <w:proofErr w:type="spellEnd"/>
+      <w:r>
+        <w:rPr>
+          <w:b/>
+        </w:rPr>
+        <w:t>(train)</w:t>
       </w:r>
       <w:r>
         <w:t xml:space="preserve"> function returned 3 matrices that consisted of the 3 classes our dataset was confined to.</w:t>
@@ -2518,11 +2834,19 @@
       <w:r>
         <w:t xml:space="preserve">Lastly a </w:t>
       </w:r>
-      <w:r>
-        <w:rPr>
-          <w:b/>
-        </w:rPr>
-        <w:t>std_dev(Class)</w:t>
+      <w:proofErr w:type="spellStart"/>
+      <w:r>
+        <w:rPr>
+          <w:b/>
+        </w:rPr>
+        <w:t>std_dev</w:t>
+      </w:r>
+      <w:proofErr w:type="spellEnd"/>
+      <w:r>
+        <w:rPr>
+          <w:b/>
+        </w:rPr>
+        <w:t>(Class)</w:t>
       </w:r>
       <w:r>
         <w:t xml:space="preserve"> function that returns the standard deviation given a matrix of a respective class. </w:t>
@@ -2537,7 +2861,15 @@
         </w:numPr>
       </w:pPr>
       <w:r>
-        <w:t>Summarize Data By Class.</w:t>
+        <w:t xml:space="preserve">Summarize Data </w:t>
+      </w:r>
+      <w:proofErr w:type="gramStart"/>
+      <w:r>
+        <w:t>By</w:t>
+      </w:r>
+      <w:proofErr w:type="gramEnd"/>
+      <w:r>
+        <w:t xml:space="preserve"> Class.</w:t>
       </w:r>
     </w:p>
     <w:p>
@@ -2658,11 +2990,55 @@
       <w:r>
         <w:t xml:space="preserve">function </w:t>
       </w:r>
-      <w:r>
-        <w:rPr>
-          <w:b/>
-        </w:rPr>
-        <w:t>calc_probability(data_point, mean, stdev)</w:t>
+      <w:proofErr w:type="spellStart"/>
+      <w:r>
+        <w:rPr>
+          <w:b/>
+        </w:rPr>
+        <w:t>calc_</w:t>
+      </w:r>
+      <w:proofErr w:type="gramStart"/>
+      <w:r>
+        <w:rPr>
+          <w:b/>
+        </w:rPr>
+        <w:t>probability</w:t>
+      </w:r>
+      <w:proofErr w:type="spellEnd"/>
+      <w:r>
+        <w:rPr>
+          <w:b/>
+        </w:rPr>
+        <w:t>(</w:t>
+      </w:r>
+      <w:proofErr w:type="spellStart"/>
+      <w:proofErr w:type="gramEnd"/>
+      <w:r>
+        <w:rPr>
+          <w:b/>
+        </w:rPr>
+        <w:t>data_point</w:t>
+      </w:r>
+      <w:proofErr w:type="spellEnd"/>
+      <w:r>
+        <w:rPr>
+          <w:b/>
+        </w:rPr>
+        <w:t xml:space="preserve">, mean, </w:t>
+      </w:r>
+      <w:proofErr w:type="spellStart"/>
+      <w:r>
+        <w:rPr>
+          <w:b/>
+        </w:rPr>
+        <w:t>stdev</w:t>
+      </w:r>
+      <w:proofErr w:type="spellEnd"/>
+      <w:r>
+        <w:rPr>
+          <w:b/>
+        </w:rPr>
+        <w:t>)</w:t>
       </w:r>
       <w:r>
         <w:t xml:space="preserve"> which returns the probability using the </w:t>
@@ -2715,20 +3091,51 @@
       <w:r>
         <w:t xml:space="preserve">We made use of the function </w:t>
       </w:r>
-      <w:r>
-        <w:rPr>
-          <w:b/>
-        </w:rPr>
-        <w:t>class_probabilities(class1, class2, class3, row)</w:t>
-      </w:r>
-      <w:r>
-        <w:t xml:space="preserve"> which passed all 3 classes from triaining data and a row</w:t>
+      <w:proofErr w:type="spellStart"/>
+      <w:r>
+        <w:rPr>
+          <w:b/>
+        </w:rPr>
+        <w:t>class_</w:t>
+      </w:r>
+      <w:proofErr w:type="gramStart"/>
+      <w:r>
+        <w:rPr>
+          <w:b/>
+        </w:rPr>
+        <w:t>probabilities</w:t>
+      </w:r>
+      <w:proofErr w:type="spellEnd"/>
+      <w:r>
+        <w:rPr>
+          <w:b/>
+        </w:rPr>
+        <w:t>(</w:t>
+      </w:r>
+      <w:proofErr w:type="gramEnd"/>
+      <w:r>
+        <w:rPr>
+          <w:b/>
+        </w:rPr>
+        <w:t>class1, class2, class3, row)</w:t>
+      </w:r>
+      <w:r>
+        <w:t xml:space="preserve"> which passed all 3 </w:t>
+      </w:r>
+      <w:r>
+        <w:t>classes from traini</w:t>
+      </w:r>
+      <w:r>
+        <w:t>ng data and a row</w:t>
       </w:r>
       <w:r>
         <w:t>/observation</w:t>
       </w:r>
       <w:r>
-        <w:t xml:space="preserve"> from unseen data as arugments – in our case this was either </w:t>
+        <w:t xml:space="preserve"> from unseen data as argum</w:t>
+      </w:r>
+      <w:r>
+        <w:t xml:space="preserve">ents – in our case this was either </w:t>
       </w:r>
       <w:r>
         <w:t xml:space="preserve">a </w:t>
@@ -2743,7 +3150,13 @@
         <w:t xml:space="preserve">. This function </w:t>
       </w:r>
       <w:r>
-        <w:t xml:space="preserve">multiplied all the probabilities of features for a respective row/observation together to get the shape of the Guassian Distrubution graph and </w:t>
+        <w:t xml:space="preserve">multiplied all the probabilities of features for a respective row/observation together to get the shape of the </w:t>
+      </w:r>
+      <w:r>
+        <w:t>Gaussian Distri</w:t>
+      </w:r>
+      <w:r>
+        <w:t xml:space="preserve">bution graph and </w:t>
       </w:r>
       <w:r>
         <w:t>returned all 3 probabilities for a respective row</w:t>
@@ -2766,14 +3179,48 @@
       <w:r>
         <w:t xml:space="preserve">Lastly a </w:t>
       </w:r>
-      <w:r>
-        <w:rPr>
-          <w:b/>
-        </w:rPr>
-        <w:t>class_prediction(class1, class2, class3, row)</w:t>
-      </w:r>
-      <w:r>
-        <w:t xml:space="preserve"> function which passed all 3 classes from triaining data and a row from unseen data as arugments – in our case this was either test or validation data. This function returned the class a respective row would most likely be part of by assigning the class with the highest probability outcome.</w:t>
+      <w:proofErr w:type="spellStart"/>
+      <w:r>
+        <w:rPr>
+          <w:b/>
+        </w:rPr>
+        <w:t>class_</w:t>
+      </w:r>
+      <w:proofErr w:type="gramStart"/>
+      <w:r>
+        <w:rPr>
+          <w:b/>
+        </w:rPr>
+        <w:t>prediction</w:t>
+      </w:r>
+      <w:proofErr w:type="spellEnd"/>
+      <w:r>
+        <w:rPr>
+          <w:b/>
+        </w:rPr>
+        <w:t>(</w:t>
+      </w:r>
+      <w:proofErr w:type="gramEnd"/>
+      <w:r>
+        <w:rPr>
+          <w:b/>
+        </w:rPr>
+        <w:t>class1, class2, class3, row)</w:t>
+      </w:r>
+      <w:r>
+        <w:t xml:space="preserve"> function which </w:t>
+      </w:r>
+      <w:r>
+        <w:t>passed all 3 classes from train</w:t>
+      </w:r>
+      <w:r>
+        <w:t>ing data an</w:t>
+      </w:r>
+      <w:r>
+        <w:t>d a row from unseen data as argu</w:t>
+      </w:r>
+      <w:r>
+        <w:t>ments – in our case this was either test or validation data. This function returned the class a respective row would most likely be part of by assigning the class with the highest probability outcome.</w:t>
       </w:r>
     </w:p>
     <w:p>
@@ -2897,7 +3344,13 @@
         </w:numPr>
       </w:pPr>
       <w:r>
-        <w:t>Now for the real deal: Guassian Naïve Bayes Prediction</w:t>
+        <w:t>Now for the rea</w:t>
+      </w:r>
+      <w:r>
+        <w:t>l deal: Gau</w:t>
+      </w:r>
+      <w:r>
+        <w:t>ssian Naïve Bayes Prediction</w:t>
       </w:r>
     </w:p>
     <w:p>
@@ -2911,11 +3364,33 @@
       <w:r>
         <w:t xml:space="preserve">A function </w:t>
       </w:r>
-      <w:r>
-        <w:rPr>
-          <w:b/>
-        </w:rPr>
-        <w:t>naive_bayes_calculation(class1,</w:t>
+      <w:proofErr w:type="spellStart"/>
+      <w:r>
+        <w:rPr>
+          <w:b/>
+        </w:rPr>
+        <w:t>naive_bayes_</w:t>
+      </w:r>
+      <w:proofErr w:type="gramStart"/>
+      <w:r>
+        <w:rPr>
+          <w:b/>
+        </w:rPr>
+        <w:t>calculation</w:t>
+      </w:r>
+      <w:proofErr w:type="spellEnd"/>
+      <w:r>
+        <w:rPr>
+          <w:b/>
+        </w:rPr>
+        <w:t>(</w:t>
+      </w:r>
+      <w:proofErr w:type="gramEnd"/>
+      <w:r>
+        <w:rPr>
+          <w:b/>
+        </w:rPr>
+        <w:t>class1,</w:t>
       </w:r>
       <w:r>
         <w:rPr>
@@ -2942,10 +3417,30 @@
         <w:t xml:space="preserve">class3, data) </w:t>
       </w:r>
       <w:r>
-        <w:t xml:space="preserve">was made to bring together all steps 1-5 in one. This function passed all 3 classes from triaining data and a data matrix from unseen data as arugments – in our case this was either test or validation data. </w:t>
-      </w:r>
-      <w:r>
-        <w:t>The function returns a matrix of our models predictions</w:t>
+        <w:t xml:space="preserve">was made to bring together all steps 1-5 in one. This function </w:t>
+      </w:r>
+      <w:r>
+        <w:t>passed all 3 classes from train</w:t>
+      </w:r>
+      <w:r>
+        <w:t>ing data and a data</w:t>
+      </w:r>
+      <w:r>
+        <w:t xml:space="preserve"> matrix from unseen data as argu</w:t>
+      </w:r>
+      <w:r>
+        <w:t xml:space="preserve">ments – in our case this was either test or validation data. </w:t>
+      </w:r>
+      <w:r>
+        <w:t xml:space="preserve">The function returns a matrix of our </w:t>
+      </w:r>
+      <w:proofErr w:type="gramStart"/>
+      <w:r>
+        <w:t>models</w:t>
+      </w:r>
+      <w:proofErr w:type="gramEnd"/>
+      <w:r>
+        <w:t xml:space="preserve"> predictions</w:t>
       </w:r>
       <w:r>
         <w:t xml:space="preserve">. </w:t>
@@ -2966,16 +3461,43 @@
         <w:rPr>
           <w:b/>
         </w:rPr>
-        <w:t>accuracy(class1, class2, class3, data)</w:t>
-      </w:r>
-      <w:r>
+        <w:t>accuracy</w:t>
+      </w:r>
+      <w:r>
+        <w:rPr>
+          <w:b/>
+        </w:rPr>
         <w:t xml:space="preserve"> </w:t>
       </w:r>
       <w:r>
-        <w:t xml:space="preserve">function passes 3 classes from triaining data and a data matrix from unseen data as arugments – in our case this was either test or validation data. This function returns </w:t>
-      </w:r>
-      <w:r>
-        <w:t xml:space="preserve">the models accuracy based based off the true dataset values. This value is expressed as a percentage and since this is a closed form solution approach instead of iterative with parameters that are tweaked over time, 1-percentage accuracy will yield the error of our model. </w:t>
+        <w:rPr>
+          <w:b/>
+        </w:rPr>
+        <w:t>(class1, class2, class3, data)</w:t>
+      </w:r>
+      <w:r>
+        <w:t xml:space="preserve"> </w:t>
+      </w:r>
+      <w:r>
+        <w:t>fun</w:t>
+      </w:r>
+      <w:r>
+        <w:t>ction passes 3 classes from tra</w:t>
+      </w:r>
+      <w:r>
+        <w:t>ining data and a data</w:t>
+      </w:r>
+      <w:r>
+        <w:t xml:space="preserve"> matrix from unseen data as argu</w:t>
+      </w:r>
+      <w:r>
+        <w:t xml:space="preserve">ments – in our case this was either test or validation data. This function returns </w:t>
+      </w:r>
+      <w:r>
+        <w:t>the models accuracy based</w:t>
+      </w:r>
+      <w:r>
+        <w:t xml:space="preserve"> off the true dataset values. This value is expressed as a percentage and since this is a closed form solution approach instead of iterative with parameters that are tweaked over time, 1-percentage accuracy will yield the error of our model. </w:t>
       </w:r>
     </w:p>
     <w:p/>
@@ -2999,8 +3521,13 @@
       </w:r>
     </w:p>
     <w:p>
-      <w:r>
-        <w:t>In order to find a reasonably reliable accuracy and error value for our test</w:t>
+      <w:proofErr w:type="gramStart"/>
+      <w:r>
+        <w:t>In order to</w:t>
+      </w:r>
+      <w:proofErr w:type="gramEnd"/>
+      <w:r>
+        <w:t xml:space="preserve"> find a reasonably reliable accuracy and error value for our test</w:t>
       </w:r>
       <w:r>
         <w:t>/validation</w:t>
@@ -3344,7 +3871,20 @@
         <w:t>Multinomial naïve Bayes, Bernoulli naïve Bayes or Semi-supervised parameter estimation</w:t>
       </w:r>
       <w:r>
-        <w:t xml:space="preserve"> in order to get a more well-rounded estimation of the models performance</w:t>
+        <w:t xml:space="preserve"> in order to get a more well-rounded estimation of the </w:t>
+      </w:r>
+      <w:proofErr w:type="gramStart"/>
+      <w:r>
+        <w:t>mode</w:t>
+      </w:r>
+      <w:bookmarkStart w:id="0" w:name="_GoBack"/>
+      <w:bookmarkEnd w:id="0"/>
+      <w:r>
+        <w:t>ls</w:t>
+      </w:r>
+      <w:proofErr w:type="gramEnd"/>
+      <w:r>
+        <w:t xml:space="preserve"> performance</w:t>
       </w:r>
       <w:r>
         <w:t xml:space="preserve"> and see how the model reacts with </w:t>
@@ -3630,7 +4170,15 @@
     </w:p>
     <w:p>
       <w:r>
-        <w:t xml:space="preserve">Our group’s main efforts were geared towards the first two algorithms. However, we were also very interested in Neural Networks and decided to implement a simple one using our data. The network consisted of 9 inputs (corresponding to each attribute), 3 outputs (corresponding to either phishy, suspicious, or legitimate), and a hidden layer consisting of 6 neurons (the mean number of inputs and outputs) </w:t>
+        <w:t xml:space="preserve">Our group’s main efforts were geared towards the first two algorithms. However, we were also very interested in Neural Networks and decided to implement a simple one using our data. The network consisted of 9 inputs (corresponding to each attribute), 3 outputs (corresponding to either </w:t>
+      </w:r>
+      <w:proofErr w:type="spellStart"/>
+      <w:r>
+        <w:t>phishy</w:t>
+      </w:r>
+      <w:proofErr w:type="spellEnd"/>
+      <w:r>
+        <w:t xml:space="preserve">, suspicious, or legitimate), and a hidden layer consisting of 6 neurons (the mean number of inputs and outputs) </w:t>
       </w:r>
     </w:p>
     <w:p>
@@ -3738,7 +4286,31 @@
         </w:rPr>
       </w:pPr>
       <w:r>
-        <w:t>The data’s attributes and classes consist of the same values so there was no need to normalize the data. However, we attempted to change the phishy labels(-1) to 0, suspicious(0) to 0.5, and legit(1) remained as 1, as we thought that this more accurately scales the data to be either weakly (0-0.5) or strongly (0.5 – 1) correlated to legitimacy. Although, this gave us a problem in that all phishy attributes seemed to have no effect on the changing of weights rather than a negative effect as we needed, so we decided to leave the values as -1, 0 and 1</w:t>
+        <w:t xml:space="preserve">The data’s attributes and classes consist of the same values so there was no need to normalize the data. However, we attempted to change the </w:t>
+      </w:r>
+      <w:proofErr w:type="spellStart"/>
+      <w:r>
+        <w:t>phishy</w:t>
+      </w:r>
+      <w:proofErr w:type="spellEnd"/>
+      <w:r>
+        <w:t xml:space="preserve"> </w:t>
+      </w:r>
+      <w:proofErr w:type="gramStart"/>
+      <w:r>
+        <w:t>labels(</w:t>
+      </w:r>
+      <w:proofErr w:type="gramEnd"/>
+      <w:r>
+        <w:t xml:space="preserve">-1) to 0, suspicious(0) to 0.5, and legit(1) remained as 1, as we thought that this more accurately scales the data to be either weakly (0-0.5) or strongly (0.5 – 1) correlated to legitimacy. Although, this gave us a problem in that all </w:t>
+      </w:r>
+      <w:proofErr w:type="spellStart"/>
+      <w:r>
+        <w:t>phishy</w:t>
+      </w:r>
+      <w:proofErr w:type="spellEnd"/>
+      <w:r>
+        <w:t xml:space="preserve"> attributes seemed to have no effect on the changing of weights rather than a negative effect as we needed, so we decided to leave the values as -1, 0 and 1</w:t>
       </w:r>
     </w:p>
     <w:p>
@@ -3759,7 +4331,15 @@
     </w:p>
     <w:p>
       <w:r>
-        <w:t>Our data set had insufficient records classified as “suspicious” and this resulted in our model being more prone to classifying as phishy or legitimate, and unable to classify examples as suspicious.</w:t>
+        <w:t xml:space="preserve">Our data set had insufficient records classified as “suspicious” and this resulted in our model being more prone to classifying as </w:t>
+      </w:r>
+      <w:proofErr w:type="spellStart"/>
+      <w:r>
+        <w:t>phishy</w:t>
+      </w:r>
+      <w:proofErr w:type="spellEnd"/>
+      <w:r>
+        <w:t xml:space="preserve"> or legitimate, and unable to classify examples as suspicious.</w:t>
       </w:r>
     </w:p>
     <w:p>
@@ -3987,10 +4567,10 @@
           </mc:Choice>
           <mc:Fallback>
             <w:pict>
-              <v:group w14:anchorId="47FEE588" id="Group 1" o:spid="_x0000_s1026" style="position:absolute;margin-left:1.5pt;margin-top:1.5pt;width:352.15pt;height:139.65pt;z-index:251658240" coordorigin="3690873,3123113" coordsize="3310255,1313774" o:gfxdata="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">
-                <v:group id="Group 10" o:spid="_x0000_s1027" style="position:absolute;left:3690873;top:3123113;width:3310255;height:1313774" coordsize="3310775,1313930" o:gfxdata="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">
-                  <v:rect id="Rectangle 11" o:spid="_x0000_s1028" style="position:absolute;width:3310775;height:1313925;visibility:visible;mso-wrap-style:square;v-text-anchor:middle" o:gfxdata="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" filled="f" stroked="f">
-                    <v:textbox inset="91425emu,91425emu,91425emu,91425emu">
+              <v:group w14:anchorId="47FEE588" id="Group 1" o:spid="_x0000_s1026" style="position:absolute;margin-left:1.5pt;margin-top:1.5pt;width:352.15pt;height:139.65pt;z-index:251658240" coordorigin="36908,31231" coordsize="33102,13137" o:gfxdata="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">
+                <v:group id="Group 10" o:spid="_x0000_s1027" style="position:absolute;left:36908;top:31231;width:33103;height:13137" coordsize="33107,13139" o:gfxdata="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">
+                  <v:rect id="Rectangle 11" o:spid="_x0000_s1028" style="position:absolute;width:33107;height:13139;visibility:visible;mso-wrap-style:square;v-text-anchor:middle" o:gfxdata="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" filled="f" stroked="f">
+                    <v:textbox inset="2.53958mm,2.53958mm,2.53958mm,2.53958mm">
                       <w:txbxContent>
                         <w:p>
                           <w:pPr>
@@ -4020,11 +4600,11 @@
                     <v:path o:extrusionok="f" gradientshapeok="t" o:connecttype="rect"/>
                     <o:lock v:ext="edit" aspectratio="t"/>
                   </v:shapetype>
-                  <v:shape id="Shape 4" o:spid="_x0000_s1029" type="#_x0000_t75" alt="A picture containing clock&#10;&#10;Description automatically generated" style="position:absolute;left:104025;top:488430;width:3206750;height:825500;visibility:visible;mso-wrap-style:square" o:preferrelative="f" o:gfxdata="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">
+                  <v:shape id="Shape 4" o:spid="_x0000_s1029" type="#_x0000_t75" alt="A picture containing clock&#10;&#10;Description automatically generated" style="position:absolute;left:1040;top:4884;width:32067;height:8255;visibility:visible;mso-wrap-style:square" o:preferrelative="f" o:gfxdata="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">
                     <v:imagedata r:id="rId20" o:title="A picture containing clock&#10;&#10;Description automatically generated"/>
                   </v:shape>
-                  <v:rect id="Rectangle 13" o:spid="_x0000_s1030" style="position:absolute;left:1507375;top:291580;width:1104900;height:260350;visibility:visible;mso-wrap-style:square;v-text-anchor:top" o:gfxdata="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" filled="f" stroked="f">
-                    <v:textbox inset="91425emu,45700emu,91425emu,45700emu">
+                  <v:rect id="Rectangle 13" o:spid="_x0000_s1030" style="position:absolute;left:15073;top:2915;width:11049;height:2604;visibility:visible;mso-wrap-style:square;v-text-anchor:top" o:gfxdata="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" filled="f" stroked="f">
+                    <v:textbox inset="2.53958mm,1.2694mm,2.53958mm,1.2694mm">
                       <w:txbxContent>
                         <w:p>
                           <w:pPr>
@@ -4043,8 +4623,8 @@
                       </w:txbxContent>
                     </v:textbox>
                   </v:rect>
-                  <v:rect id="Rectangle 14" o:spid="_x0000_s1031" style="position:absolute;left:-461760;top:461760;width:1179830;height:256309;rotation:-90;visibility:visible;mso-wrap-style:square;v-text-anchor:top" o:gfxdata="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" filled="f" stroked="f">
-                    <v:textbox inset="91425emu,45700emu,91425emu,45700emu">
+                  <v:rect id="Rectangle 14" o:spid="_x0000_s1031" style="position:absolute;left:-4617;top:4617;width:11798;height:2563;rotation:-90;visibility:visible;mso-wrap-style:square;v-text-anchor:top" o:gfxdata="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" filled="f" stroked="f">
+                    <v:textbox inset="2.53958mm,1.2694mm,2.53958mm,1.2694mm">
                       <w:txbxContent>
                         <w:p>
                           <w:pPr>
@@ -4080,7 +4660,15 @@
     <w:p/>
     <w:p>
       <w:r>
-        <w:t>Increasing the accuracy would be possible by adding optimizations such as momentum, and adding regularization and biases to the backpropagation - all of which we plan to add in the future.</w:t>
+        <w:t xml:space="preserve">Increasing the accuracy would be possible by adding optimizations such as </w:t>
+      </w:r>
+      <w:proofErr w:type="gramStart"/>
+      <w:r>
+        <w:t>momentum, and</w:t>
+      </w:r>
+      <w:proofErr w:type="gramEnd"/>
+      <w:r>
+        <w:t xml:space="preserve"> adding regularization and biases to the backpropagation - all of which we plan to add in the future.</w:t>
       </w:r>
     </w:p>
     <w:p>
@@ -4221,8 +4809,13 @@
     </w:p>
     <w:p/>
     <w:p>
-      <w:r>
-        <w:t>Scikit-Learn:</w:t>
+      <w:proofErr w:type="spellStart"/>
+      <w:r>
+        <w:t>Scikit</w:t>
+      </w:r>
+      <w:proofErr w:type="spellEnd"/>
+      <w:r>
+        <w:t>-Learn:</w:t>
       </w:r>
     </w:p>
     <w:p>
@@ -4267,12 +4860,14 @@
           <w:color w:val="0000FF"/>
         </w:rPr>
       </w:pPr>
+      <w:proofErr w:type="spellStart"/>
       <w:r>
         <w:rPr>
           <w:color w:val="000000"/>
         </w:rPr>
         <w:t>Numpy</w:t>
       </w:r>
+      <w:proofErr w:type="spellEnd"/>
       <w:r>
         <w:rPr>
           <w:color w:val="0000FF"/>
@@ -4331,7 +4926,21 @@
         <w:rPr>
           <w:color w:val="000000" w:themeColor="text1"/>
         </w:rPr>
-        <w:t>Brownlee, J., 2020. Naive Bayes Classifier From Scratch In Python. [online] Machine L</w:t>
+        <w:t xml:space="preserve">Brownlee, J., 2020. Naive Bayes Classifier </w:t>
+      </w:r>
+      <w:proofErr w:type="gramStart"/>
+      <w:r>
+        <w:rPr>
+          <w:color w:val="000000" w:themeColor="text1"/>
+        </w:rPr>
+        <w:t>From</w:t>
+      </w:r>
+      <w:proofErr w:type="gramEnd"/>
+      <w:r>
+        <w:rPr>
+          <w:color w:val="000000" w:themeColor="text1"/>
+        </w:rPr>
+        <w:t xml:space="preserve"> Scratch In Python. [online] Machine L</w:t>
       </w:r>
       <w:r>
         <w:rPr>
@@ -4423,7 +5032,21 @@
         <w:rPr>
           <w:color w:val="000000" w:themeColor="text1"/>
         </w:rPr>
-        <w:t>Research Gate. 2013. Smoothness Without Smoothing: Why Gaussian Naive Bayes Is Not Naive For Multi-Subject Searchlight S</w:t>
+        <w:t xml:space="preserve">Research Gate. 2013. Smoothness Without Smoothing: Why Gaussian Naive Bayes Is Not Naive </w:t>
+      </w:r>
+      <w:proofErr w:type="gramStart"/>
+      <w:r>
+        <w:rPr>
+          <w:color w:val="000000" w:themeColor="text1"/>
+        </w:rPr>
+        <w:t>For</w:t>
+      </w:r>
+      <w:proofErr w:type="gramEnd"/>
+      <w:r>
+        <w:rPr>
+          <w:color w:val="000000" w:themeColor="text1"/>
+        </w:rPr>
+        <w:t xml:space="preserve"> Multi-Subject Searchlight S</w:t>
       </w:r>
       <w:r>
         <w:rPr>
@@ -4479,8 +5102,8 @@
 </file>
 
 <file path=word/numbering.xml><?xml version="1.0" encoding="utf-8"?>
-<w:numbering xmlns:wpc="http://schemas.microsoft.com/office/word/2010/wordprocessingCanvas" xmlns:mo="http://schemas.microsoft.com/office/mac/office/2008/main" xmlns:mc="http://schemas.openxmlformats.org/markup-compatibility/2006" xmlns:mv="urn:schemas-microsoft-com:mac:vml" xmlns:o="urn:schemas-microsoft-com:office:office" xmlns:r="http://schemas.openxmlformats.org/officeDocument/2006/relationships" xmlns:m="http://schemas.openxmlformats.org/officeDocument/2006/math" xmlns:v="urn:schemas-microsoft-com:vml" xmlns:wp14="http://schemas.microsoft.com/office/word/2010/wordprocessingDrawing" xmlns:wp="http://schemas.openxmlformats.org/drawingml/2006/wordprocessingDrawing" xmlns:w10="urn:schemas-microsoft-com:office:word" xmlns:w="http://schemas.openxmlformats.org/wordprocessingml/2006/main" xmlns:w14="http://schemas.microsoft.com/office/word/2010/wordml" xmlns:w15="http://schemas.microsoft.com/office/word/2012/wordml" xmlns:wpg="http://schemas.microsoft.com/office/word/2010/wordprocessingGroup" xmlns:wpi="http://schemas.microsoft.com/office/word/2010/wordprocessingInk" xmlns:wne="http://schemas.microsoft.com/office/word/2006/wordml" xmlns:wps="http://schemas.microsoft.com/office/word/2010/wordprocessingShape" mc:Ignorable="w14 w15 wp14">
-  <w:abstractNum w:abstractNumId="0">
+<w:numbering xmlns:wpc="http://schemas.microsoft.com/office/word/2010/wordprocessingCanvas" xmlns:cx="http://schemas.microsoft.com/office/drawing/2014/chartex" xmlns:cx1="http://schemas.microsoft.com/office/drawing/2015/9/8/chartex" xmlns:cx2="http://schemas.microsoft.com/office/drawing/2015/10/21/chartex" xmlns:cx3="http://schemas.microsoft.com/office/drawing/2016/5/9/chartex" xmlns:cx4="http://schemas.microsoft.com/office/drawing/2016/5/10/chartex" xmlns:cx5="http://schemas.microsoft.com/office/drawing/2016/5/11/chartex" xmlns:cx6="http://schemas.microsoft.com/office/drawing/2016/5/12/chartex" xmlns:cx7="http://schemas.microsoft.com/office/drawing/2016/5/13/chartex" xmlns:cx8="http://schemas.microsoft.com/office/drawing/2016/5/14/chartex" xmlns:mc="http://schemas.openxmlformats.org/markup-compatibility/2006" xmlns:aink="http://schemas.microsoft.com/office/drawing/2016/ink" xmlns:am3d="http://schemas.microsoft.com/office/drawing/2017/model3d" xmlns:o="urn:schemas-microsoft-com:office:office" xmlns:r="http://schemas.openxmlformats.org/officeDocument/2006/relationships" xmlns:m="http://schemas.openxmlformats.org/officeDocument/2006/math" xmlns:v="urn:schemas-microsoft-com:vml" xmlns:wp14="http://schemas.microsoft.com/office/word/2010/wordprocessingDrawing" xmlns:wp="http://schemas.openxmlformats.org/drawingml/2006/wordprocessingDrawing" xmlns:w10="urn:schemas-microsoft-com:office:word" xmlns:w="http://schemas.openxmlformats.org/wordprocessingml/2006/main" xmlns:w14="http://schemas.microsoft.com/office/word/2010/wordml" xmlns:w15="http://schemas.microsoft.com/office/word/2012/wordml" xmlns:w16cid="http://schemas.microsoft.com/office/word/2016/wordml/cid" xmlns:w16se="http://schemas.microsoft.com/office/word/2015/wordml/symex" xmlns:wpg="http://schemas.microsoft.com/office/word/2010/wordprocessingGroup" xmlns:wpi="http://schemas.microsoft.com/office/word/2010/wordprocessingInk" xmlns:wne="http://schemas.microsoft.com/office/word/2006/wordml" xmlns:wps="http://schemas.microsoft.com/office/word/2010/wordprocessingShape" mc:Ignorable="w14 w15 w16se w16cid wp14">
+  <w:abstractNum w:abstractNumId="0" w15:restartNumberingAfterBreak="0">
     <w:nsid w:val="2C5D272E"/>
     <w:multiLevelType w:val="multilevel"/>
     <w:tmpl w:val="A2285D16"/>
@@ -4593,7 +5216,7 @@
       </w:rPr>
     </w:lvl>
   </w:abstractNum>
-  <w:abstractNum w:abstractNumId="1">
+  <w:abstractNum w:abstractNumId="1" w15:restartNumberingAfterBreak="0">
     <w:nsid w:val="3A911088"/>
     <w:multiLevelType w:val="multilevel"/>
     <w:tmpl w:val="B08A3100"/>
@@ -4706,7 +5329,7 @@
       </w:rPr>
     </w:lvl>
   </w:abstractNum>
-  <w:abstractNum w:abstractNumId="2">
+  <w:abstractNum w:abstractNumId="2" w15:restartNumberingAfterBreak="0">
     <w:nsid w:val="4E334DBA"/>
     <w:multiLevelType w:val="multilevel"/>
     <w:tmpl w:val="2C8C512E"/>
@@ -4819,7 +5442,7 @@
       </w:rPr>
     </w:lvl>
   </w:abstractNum>
-  <w:abstractNum w:abstractNumId="3">
+  <w:abstractNum w:abstractNumId="3" w15:restartNumberingAfterBreak="0">
     <w:nsid w:val="5B076452"/>
     <w:multiLevelType w:val="multilevel"/>
     <w:tmpl w:val="D896B26C"/>
@@ -4932,7 +5555,7 @@
       </w:rPr>
     </w:lvl>
   </w:abstractNum>
-  <w:abstractNum w:abstractNumId="4">
+  <w:abstractNum w:abstractNumId="4" w15:restartNumberingAfterBreak="0">
     <w:nsid w:val="7BF95F48"/>
     <w:multiLevelType w:val="hybridMultilevel"/>
     <w:tmpl w:val="A5565A02"/>
@@ -5040,7 +5663,7 @@
 </file>
 
 <file path=word/styles.xml><?xml version="1.0" encoding="utf-8"?>
-<w:styles xmlns:mc="http://schemas.openxmlformats.org/markup-compatibility/2006" xmlns:r="http://schemas.openxmlformats.org/officeDocument/2006/relationships" xmlns:w="http://schemas.openxmlformats.org/wordprocessingml/2006/main" xmlns:w14="http://schemas.microsoft.com/office/word/2010/wordml" xmlns:w15="http://schemas.microsoft.com/office/word/2012/wordml" mc:Ignorable="w14 w15">
+<w:styles xmlns:mc="http://schemas.openxmlformats.org/markup-compatibility/2006" xmlns:r="http://schemas.openxmlformats.org/officeDocument/2006/relationships" xmlns:w="http://schemas.openxmlformats.org/wordprocessingml/2006/main" xmlns:w14="http://schemas.microsoft.com/office/word/2010/wordml" xmlns:w15="http://schemas.microsoft.com/office/word/2012/wordml" xmlns:w16cid="http://schemas.microsoft.com/office/word/2016/wordml/cid" xmlns:w16se="http://schemas.microsoft.com/office/word/2015/wordml/symex" mc:Ignorable="w14 w15 w16se w16cid">
   <w:docDefaults>
     <w:rPrDefault>
       <w:rPr>
@@ -5056,7 +5679,7 @@
       </w:pPr>
     </w:pPrDefault>
   </w:docDefaults>
-  <w:latentStyles w:defLockedState="0" w:defUIPriority="99" w:defSemiHidden="0" w:defUnhideWhenUsed="0" w:defQFormat="0" w:count="382">
+  <w:latentStyles w:defLockedState="0" w:defUIPriority="99" w:defSemiHidden="0" w:defUnhideWhenUsed="0" w:defQFormat="0" w:count="375">
     <w:lsdException w:name="Normal" w:uiPriority="0" w:qFormat="1"/>
     <w:lsdException w:name="heading 1" w:uiPriority="9" w:qFormat="1"/>
     <w:lsdException w:name="heading 2" w:semiHidden="1" w:uiPriority="9" w:unhideWhenUsed="1" w:qFormat="1"/>
@@ -5213,15 +5836,6 @@
     <w:lsdException w:name="Balloon Text" w:semiHidden="1" w:unhideWhenUsed="1"/>
     <w:lsdException w:name="Table Grid" w:uiPriority="39"/>
     <w:lsdException w:name="Table Theme" w:semiHidden="1" w:unhideWhenUsed="1"/>
-    <w:lsdException w:name="Note Level 1" w:semiHidden="1" w:unhideWhenUsed="1"/>
-    <w:lsdException w:name="Note Level 2" w:semiHidden="1" w:unhideWhenUsed="1"/>
-    <w:lsdException w:name="Note Level 3" w:semiHidden="1" w:unhideWhenUsed="1"/>
-    <w:lsdException w:name="Note Level 4" w:semiHidden="1" w:unhideWhenUsed="1"/>
-    <w:lsdException w:name="Note Level 5" w:semiHidden="1" w:unhideWhenUsed="1"/>
-    <w:lsdException w:name="Note Level 6" w:semiHidden="1" w:unhideWhenUsed="1"/>
-    <w:lsdException w:name="Note Level 7" w:semiHidden="1" w:unhideWhenUsed="1"/>
-    <w:lsdException w:name="Note Level 8" w:semiHidden="1" w:unhideWhenUsed="1"/>
-    <w:lsdException w:name="Note Level 9" w:semiHidden="1" w:unhideWhenUsed="1"/>
     <w:lsdException w:name="Placeholder Text" w:semiHidden="1"/>
     <w:lsdException w:name="No Spacing" w:uiPriority="1" w:qFormat="1"/>
     <w:lsdException w:name="Light Shading" w:uiPriority="60"/>

</xml_diff>

<commit_message>
added some to Tim's
</commit_message>
<xml_diff>
--- a/WebsitePhishingDocumentation.docx
+++ b/WebsitePhishingDocumentation.docx
@@ -3626,7 +3626,16 @@
         </w:drawing>
       </w:r>
       <w:r>
-        <w:t>Summary of one iteration of our model using training data against test data:</w:t>
+        <w:t xml:space="preserve">Summary of </w:t>
+      </w:r>
+      <w:r>
+        <w:t>our model using training data against test data</w:t>
+      </w:r>
+      <w:r>
+        <w:t xml:space="preserve"> with a confusion matrix</w:t>
+      </w:r>
+      <w:r>
+        <w:t>:</w:t>
       </w:r>
     </w:p>
     <w:p/>
@@ -3637,22 +3646,22 @@
           <w:lang w:val="en-US"/>
         </w:rPr>
         <w:drawing>
-          <wp:anchor distT="0" distB="0" distL="114300" distR="114300" simplePos="0" relativeHeight="251662336" behindDoc="0" locked="0" layoutInCell="1" allowOverlap="1" wp14:anchorId="078B0020" wp14:editId="44F3256F">
+          <wp:anchor distT="0" distB="0" distL="114300" distR="114300" simplePos="0" relativeHeight="251662336" behindDoc="0" locked="0" layoutInCell="1" allowOverlap="1" wp14:anchorId="078B0020" wp14:editId="06A41477">
             <wp:simplePos x="0" y="0"/>
             <wp:positionH relativeFrom="column">
-              <wp:posOffset>2794635</wp:posOffset>
+              <wp:posOffset>2795905</wp:posOffset>
             </wp:positionH>
             <wp:positionV relativeFrom="paragraph">
-              <wp:posOffset>422275</wp:posOffset>
+              <wp:posOffset>417830</wp:posOffset>
             </wp:positionV>
-            <wp:extent cx="2971165" cy="794385"/>
-            <wp:effectExtent l="0" t="0" r="635" b="0"/>
+            <wp:extent cx="3019425" cy="794385"/>
+            <wp:effectExtent l="0" t="0" r="9525" b="5715"/>
             <wp:wrapTight wrapText="bothSides">
               <wp:wrapPolygon edited="0">
                 <wp:start x="0" y="0"/>
-                <wp:lineTo x="0" y="20719"/>
-                <wp:lineTo x="21420" y="20719"/>
-                <wp:lineTo x="21420" y="0"/>
+                <wp:lineTo x="0" y="21237"/>
+                <wp:lineTo x="21532" y="21237"/>
+                <wp:lineTo x="21532" y="0"/>
                 <wp:lineTo x="0" y="0"/>
               </wp:wrapPolygon>
             </wp:wrapTight>
@@ -3682,7 +3691,7 @@
                   <pic:spPr>
                     <a:xfrm>
                       <a:off x="0" y="0"/>
-                      <a:ext cx="2971165" cy="794385"/>
+                      <a:ext cx="3019425" cy="794385"/>
                     </a:xfrm>
                     <a:prstGeom prst="rect">
                       <a:avLst/>
@@ -3708,7 +3717,18 @@
     <w:p/>
     <w:p>
       <w:r>
-        <w:t>Summary of one iteration of our model using training data against validation data:</w:t>
+        <w:t>Summary of o</w:t>
+      </w:r>
+      <w:r>
+        <w:t>ur model using training data against validation data</w:t>
+      </w:r>
+      <w:r>
+        <w:t xml:space="preserve"> with a confusion matrix</w:t>
+      </w:r>
+      <w:bookmarkStart w:id="0" w:name="_GoBack"/>
+      <w:bookmarkEnd w:id="0"/>
+      <w:r>
+        <w:t>:</w:t>
       </w:r>
     </w:p>
     <w:p>
@@ -3875,12 +3895,7 @@
       </w:r>
       <w:proofErr w:type="gramStart"/>
       <w:r>
-        <w:t>mode</w:t>
-      </w:r>
-      <w:bookmarkStart w:id="0" w:name="_GoBack"/>
-      <w:bookmarkEnd w:id="0"/>
-      <w:r>
-        <w:t>ls</w:t>
+        <w:t>models</w:t>
       </w:r>
       <w:proofErr w:type="gramEnd"/>
       <w:r>

</xml_diff>

<commit_message>
few more small fixes
</commit_message>
<xml_diff>
--- a/WebsitePhishingDocumentation.docx
+++ b/WebsitePhishingDocumentation.docx
@@ -248,7 +248,6 @@
           <w:u w:val="single"/>
         </w:rPr>
       </w:pPr>
-      <w:bookmarkStart w:id="0" w:name="_GoBack"/>
       <w:r>
         <w:rPr>
           <w:noProof/>
@@ -316,7 +315,6 @@
           </wp:anchor>
         </w:drawing>
       </w:r>
-      <w:bookmarkEnd w:id="0"/>
       <w:r>
         <w:rPr>
           <w:b/>
@@ -2350,7 +2348,16 @@
         <w:t>Fig 2.1</w:t>
       </w:r>
       <w:r>
-        <w:t xml:space="preserve"> (Training)</w:t>
+        <w:t xml:space="preserve"> (Training</w:t>
+      </w:r>
+      <w:r>
+        <w:t xml:space="preserve"> Data Analysis (Accuracy, Error, etc</w:t>
+      </w:r>
+      <w:r>
+        <w:t>)</w:t>
+      </w:r>
+      <w:r>
+        <w:t>)</w:t>
       </w:r>
     </w:p>
     <w:p/>
@@ -2405,7 +2412,16 @@
         <w:t>Fig 2.2</w:t>
       </w:r>
       <w:r>
-        <w:t xml:space="preserve"> (Validation)</w:t>
+        <w:t xml:space="preserve"> (Validation</w:t>
+      </w:r>
+      <w:r>
+        <w:t xml:space="preserve"> </w:t>
+      </w:r>
+      <w:r>
+        <w:t>Data Analysis (Accuracy, Error, etc)</w:t>
+      </w:r>
+      <w:r>
+        <w:t>)</w:t>
       </w:r>
     </w:p>
     <w:p>
@@ -2460,7 +2476,16 @@
         <w:t>Fig 2.3</w:t>
       </w:r>
       <w:r>
-        <w:t xml:space="preserve"> (Testing)</w:t>
+        <w:t xml:space="preserve"> (Testing</w:t>
+      </w:r>
+      <w:r>
+        <w:t xml:space="preserve"> </w:t>
+      </w:r>
+      <w:r>
+        <w:t>Data Analysis (Accuracy, Error, etc)</w:t>
+      </w:r>
+      <w:r>
+        <w:t>)</w:t>
       </w:r>
     </w:p>
     <w:p/>
@@ -2515,7 +2540,18 @@
         <w:t>Fig 3.1</w:t>
       </w:r>
       <w:r>
-        <w:t xml:space="preserve"> (Confusion Matrix from Testing)</w:t>
+        <w:t xml:space="preserve"> (Confusion Matrix from Testin</w:t>
+      </w:r>
+      <w:bookmarkStart w:id="0" w:name="_GoBack"/>
+      <w:bookmarkEnd w:id="0"/>
+      <w:r>
+        <w:t>g</w:t>
+      </w:r>
+      <w:r>
+        <w:t xml:space="preserve"> Data</w:t>
+      </w:r>
+      <w:r>
+        <w:t>)</w:t>
       </w:r>
     </w:p>
     <w:p/>
@@ -3986,15 +4022,21 @@
         <w:t>Multinomial naïve Bayes, Bernoulli naïve Bayes or Semi-supervised parameter estimation</w:t>
       </w:r>
       <w:r>
-        <w:t xml:space="preserve"> in order to get a more well-rounded estimation of the </w:t>
+        <w:t xml:space="preserve"> </w:t>
       </w:r>
       <w:proofErr w:type="gramStart"/>
       <w:r>
-        <w:t>models</w:t>
+        <w:t>in order to</w:t>
       </w:r>
       <w:proofErr w:type="gramEnd"/>
       <w:r>
-        <w:t xml:space="preserve"> performance</w:t>
+        <w:t xml:space="preserve"> get a more well-r</w:t>
+      </w:r>
+      <w:r>
+        <w:t xml:space="preserve">ounded estimation of the model’s </w:t>
+      </w:r>
+      <w:r>
+        <w:t>performance</w:t>
       </w:r>
       <w:r>
         <w:t xml:space="preserve"> and see how the model reacts with </w:t>
@@ -5042,21 +5084,7 @@
         <w:rPr>
           <w:color w:val="000000" w:themeColor="text1"/>
         </w:rPr>
-        <w:t xml:space="preserve">Brownlee, J., 2020. Naive Bayes Classifier </w:t>
-      </w:r>
-      <w:proofErr w:type="gramStart"/>
-      <w:r>
-        <w:rPr>
-          <w:color w:val="000000" w:themeColor="text1"/>
-        </w:rPr>
-        <w:t>From</w:t>
-      </w:r>
-      <w:proofErr w:type="gramEnd"/>
-      <w:r>
-        <w:rPr>
-          <w:color w:val="000000" w:themeColor="text1"/>
-        </w:rPr>
-        <w:t xml:space="preserve"> Scratch In Python. [online] Machine L</w:t>
+        <w:t>Brownlee, J., 2020. Naive Bayes Classifier From Scratch In Python. [online] Machine L</w:t>
       </w:r>
       <w:r>
         <w:rPr>

</xml_diff>

<commit_message>
Added a couple more things
</commit_message>
<xml_diff>
--- a/WebsitePhishingDocumentation.docx
+++ b/WebsitePhishingDocumentation.docx
@@ -25,6 +25,8 @@
           <w:szCs w:val="40"/>
         </w:rPr>
       </w:pPr>
+      <w:bookmarkStart w:id="0" w:name="_Hlk43985103"/>
+      <w:bookmarkEnd w:id="0"/>
       <w:r>
         <w:rPr>
           <w:i/>
@@ -91,15 +93,7 @@
         <w:jc w:val="center"/>
       </w:pPr>
       <w:r>
-        <w:t xml:space="preserve">Dino </w:t>
-      </w:r>
-      <w:proofErr w:type="spellStart"/>
-      <w:r>
-        <w:t>Anastasopoulos</w:t>
-      </w:r>
-      <w:proofErr w:type="spellEnd"/>
-      <w:r>
-        <w:t>: 1900661</w:t>
+        <w:t>Dino Anastasopoulos: 1900661</w:t>
       </w:r>
     </w:p>
     <w:p>
@@ -199,16 +193,29 @@
         </w:rPr>
         <w:t>Dataset Information</w:t>
       </w:r>
-    </w:p>
-    <w:p>
-      <w:r>
-        <w:t xml:space="preserve">In a world where </w:t>
-      </w:r>
-      <w:proofErr w:type="spellStart"/>
-      <w:r>
-        <w:t>cyber crime</w:t>
-      </w:r>
-      <w:proofErr w:type="spellEnd"/>
+      <w:r>
+        <w:rPr>
+          <w:b/>
+          <w:sz w:val="28"/>
+          <w:szCs w:val="28"/>
+          <w:u w:val="single"/>
+        </w:rPr>
+        <w:t xml:space="preserve">, Sample Data Points and </w:t>
+      </w:r>
+      <w:r>
+        <w:rPr>
+          <w:b/>
+          <w:sz w:val="28"/>
+          <w:szCs w:val="28"/>
+          <w:u w:val="single"/>
+        </w:rPr>
+        <w:t>Description of Attributes</w:t>
+      </w:r>
+    </w:p>
+    <w:p>
+      <w:r>
+        <w:t>In a world where cybercrime</w:t>
+      </w:r>
       <w:r>
         <w:t xml:space="preserve"> (and particularly website phishing) is an indefatigable and often undetectable issue, we have elected to apply </w:t>
       </w:r>
@@ -229,15 +236,7 @@
         <w:t xml:space="preserve"> </w:t>
       </w:r>
       <w:r>
-        <w:t xml:space="preserve">points. The goal is to predict the classification, that is whether the website is legitimate, suspicious or </w:t>
-      </w:r>
-      <w:proofErr w:type="spellStart"/>
-      <w:r>
-        <w:t>phishy</w:t>
-      </w:r>
-      <w:proofErr w:type="spellEnd"/>
-      <w:r>
-        <w:t>.</w:t>
+        <w:t>points. The goal is to predict the classification, that is whether the website is legitimate, suspicious or phishy.</w:t>
       </w:r>
     </w:p>
     <w:p>
@@ -508,23 +507,13 @@
         </w:pBdr>
         <w:spacing w:after="0"/>
       </w:pPr>
-      <w:proofErr w:type="spellStart"/>
-      <w:r>
-        <w:rPr>
-          <w:b/>
-          <w:color w:val="000000"/>
-          <w:u w:val="single"/>
-        </w:rPr>
-        <w:t>PopUp</w:t>
-      </w:r>
-      <w:proofErr w:type="spellEnd"/>
-      <w:r>
-        <w:rPr>
-          <w:b/>
-          <w:color w:val="000000"/>
-          <w:u w:val="single"/>
-        </w:rPr>
-        <w:t xml:space="preserve"> Window:</w:t>
+      <w:r>
+        <w:rPr>
+          <w:b/>
+          <w:color w:val="000000"/>
+          <w:u w:val="single"/>
+        </w:rPr>
+        <w:t>PopUp Window:</w:t>
       </w:r>
       <w:r>
         <w:rPr>
@@ -596,21 +585,7 @@
         <w:rPr>
           <w:color w:val="000000"/>
         </w:rPr>
-        <w:t xml:space="preserve">0: </w:t>
-      </w:r>
-      <w:proofErr w:type="spellStart"/>
-      <w:r>
-        <w:rPr>
-          <w:color w:val="000000"/>
-        </w:rPr>
-        <w:t>rightClick</w:t>
-      </w:r>
-      <w:proofErr w:type="spellEnd"/>
-      <w:r>
-        <w:rPr>
-          <w:color w:val="000000"/>
-        </w:rPr>
-        <w:t xml:space="preserve"> alert showing</w:t>
+        <w:t>0: rightClick alert showing</w:t>
       </w:r>
     </w:p>
     <w:p>
@@ -632,21 +607,7 @@
         <w:rPr>
           <w:color w:val="000000"/>
         </w:rPr>
-        <w:t xml:space="preserve">-1: </w:t>
-      </w:r>
-      <w:proofErr w:type="spellStart"/>
-      <w:r>
-        <w:rPr>
-          <w:color w:val="000000"/>
-        </w:rPr>
-        <w:t>rightClick</w:t>
-      </w:r>
-      <w:proofErr w:type="spellEnd"/>
-      <w:r>
-        <w:rPr>
-          <w:color w:val="000000"/>
-        </w:rPr>
-        <w:t xml:space="preserve"> disabled</w:t>
+        <w:t>-1: rightClick disabled</w:t>
       </w:r>
     </w:p>
     <w:p>
@@ -1141,21 +1102,19 @@
         <w:rPr>
           <w:color w:val="000000"/>
         </w:rPr>
-        <w:t xml:space="preserve">Legitimate websites usually have high traffic since they are being visited regularly. Since phishing websites normally have a relatively short life, they have </w:t>
-      </w:r>
-      <w:proofErr w:type="gramStart"/>
-      <w:r>
-        <w:rPr>
-          <w:color w:val="000000"/>
-        </w:rPr>
-        <w:t>low  web</w:t>
-      </w:r>
-      <w:proofErr w:type="gramEnd"/>
-      <w:r>
-        <w:rPr>
-          <w:color w:val="000000"/>
-        </w:rPr>
-        <w:t xml:space="preserve"> traffic.</w:t>
+        <w:t xml:space="preserve">Legitimate websites usually have high traffic since they are being visited regularly. Since phishing websites normally have a relatively </w:t>
+      </w:r>
+      <w:r>
+        <w:rPr>
+          <w:color w:val="000000"/>
+        </w:rPr>
+        <w:t xml:space="preserve">short life, they have low </w:t>
+      </w:r>
+      <w:r>
+        <w:rPr>
+          <w:color w:val="000000"/>
+        </w:rPr>
+        <w:t>web traffic.</w:t>
       </w:r>
     </w:p>
     <w:p>
@@ -1697,53 +1656,50 @@
         <w:rPr>
           <w:color w:val="000000"/>
         </w:rPr>
-        <w:t xml:space="preserve">-1: </w:t>
-      </w:r>
-      <w:proofErr w:type="spellStart"/>
-      <w:r>
-        <w:rPr>
-          <w:color w:val="000000"/>
-        </w:rPr>
-        <w:t>Phishy</w:t>
-      </w:r>
-      <w:proofErr w:type="spellEnd"/>
-      <w:r>
-        <w:rPr>
-          <w:color w:val="000000"/>
-        </w:rPr>
-        <w:t xml:space="preserve"> website</w:t>
-      </w:r>
-    </w:p>
-    <w:p>
-      <w:r>
-        <w:t xml:space="preserve">As a general rule of </w:t>
+        <w:t>-1: Phishy website</w:t>
+      </w:r>
+    </w:p>
+    <w:p>
+      <w:r>
+        <w:t xml:space="preserve">   </w:t>
+      </w:r>
+    </w:p>
+    <w:p>
+      <w:r>
+        <w:t xml:space="preserve">   </w:t>
       </w:r>
       <w:proofErr w:type="gramStart"/>
       <w:r>
-        <w:t>thumb,  an</w:t>
+        <w:t>As a general rule</w:t>
       </w:r>
       <w:proofErr w:type="gramEnd"/>
       <w:r>
-        <w:t xml:space="preserve"> attribute’s value correlates with its classification. That is:</w:t>
-      </w:r>
-    </w:p>
-    <w:p>
-      <w:r>
-        <w:t xml:space="preserve">   1 -&gt; Legit, 0 -</w:t>
-      </w:r>
-      <w:proofErr w:type="gramStart"/>
-      <w:r>
-        <w:t>&gt;  Suspicious</w:t>
-      </w:r>
-      <w:proofErr w:type="gramEnd"/>
-      <w:r>
-        <w:t xml:space="preserve">, -1 -&gt; </w:t>
-      </w:r>
-      <w:proofErr w:type="spellStart"/>
-      <w:r>
-        <w:t>Phishy</w:t>
-      </w:r>
-      <w:proofErr w:type="spellEnd"/>
+        <w:t xml:space="preserve"> of thumb, </w:t>
+      </w:r>
+      <w:r>
+        <w:t>an attribute’s value correlates with its classification. That is:</w:t>
+      </w:r>
+    </w:p>
+    <w:p>
+      <w:r>
+        <w:t xml:space="preserve">   </w:t>
+      </w:r>
+      <w:r>
+        <w:t xml:space="preserve">1 -&gt; Legit, 0 -&gt; </w:t>
+      </w:r>
+      <w:r>
+        <w:t>Suspicious, -1 -&gt; Phishy</w:t>
+      </w:r>
+    </w:p>
+    <w:p>
+      <w:pPr>
+        <w:rPr>
+          <w:b/>
+          <w:sz w:val="28"/>
+          <w:szCs w:val="28"/>
+          <w:u w:val="single"/>
+        </w:rPr>
+      </w:pPr>
     </w:p>
     <w:p>
       <w:pPr>
@@ -1762,6 +1718,15 @@
           <w:u w:val="single"/>
         </w:rPr>
         <w:t>Data Formatting</w:t>
+      </w:r>
+      <w:r>
+        <w:rPr>
+          <w:b/>
+          <w:sz w:val="28"/>
+          <w:szCs w:val="28"/>
+          <w:u w:val="single"/>
+        </w:rPr>
+        <w:t xml:space="preserve"> and Processing</w:t>
       </w:r>
     </w:p>
     <w:p>
@@ -1789,92 +1754,15 @@
         <w:spacing w:before="240"/>
       </w:pPr>
       <w:r>
-        <w:t>We created an empty Pandas data frame (design matrix) with headings, ‘SFH', '</w:t>
-      </w:r>
-      <w:proofErr w:type="spellStart"/>
-      <w:r>
-        <w:t>PopUpWindow</w:t>
-      </w:r>
-      <w:proofErr w:type="spellEnd"/>
-      <w:r>
-        <w:t>', '</w:t>
-      </w:r>
-      <w:proofErr w:type="spellStart"/>
-      <w:r>
-        <w:t>SSL_Final_State</w:t>
-      </w:r>
-      <w:proofErr w:type="spellEnd"/>
-      <w:r>
-        <w:t>', 'Request_URL', '</w:t>
-      </w:r>
-      <w:proofErr w:type="spellStart"/>
-      <w:r>
-        <w:t>URL_of_Anchor</w:t>
-      </w:r>
-      <w:proofErr w:type="spellEnd"/>
-      <w:r>
-        <w:t>', '</w:t>
-      </w:r>
-      <w:proofErr w:type="spellStart"/>
-      <w:r>
-        <w:t>Web_Traffic</w:t>
-      </w:r>
-      <w:proofErr w:type="spellEnd"/>
-      <w:r>
-        <w:t>', '</w:t>
-      </w:r>
-      <w:proofErr w:type="spellStart"/>
-      <w:r>
-        <w:t>URL_Length</w:t>
-      </w:r>
-      <w:proofErr w:type="spellEnd"/>
-      <w:r>
-        <w:t>', '</w:t>
-      </w:r>
-      <w:proofErr w:type="spellStart"/>
-      <w:r>
-        <w:t>Age_Of_Domain</w:t>
-      </w:r>
-      <w:proofErr w:type="spellEnd"/>
-      <w:r>
-        <w:t>', '</w:t>
-      </w:r>
-      <w:proofErr w:type="spellStart"/>
-      <w:r>
-        <w:t>IP_Address</w:t>
-      </w:r>
-      <w:proofErr w:type="spellEnd"/>
-      <w:r>
-        <w:t xml:space="preserve">' and finally 'Class' for each of the attribute columns. The data for each of these columns (which is pre-encoded) was then loaded in from a text file ‘data.txt’, split by a comma for each value within a line of text in the text file (see figure 3.2 for the populated design matrix). The data was then split into training, test and validation datasets which were further converted from panda data frames to NumPy arrays to implement analysis and operations on the respective data points and their values. With regards to splitting the data into training, test and validation sets, the </w:t>
-      </w:r>
-      <w:proofErr w:type="spellStart"/>
-      <w:r>
-        <w:t>Scikit</w:t>
-      </w:r>
-      <w:proofErr w:type="spellEnd"/>
-      <w:r>
-        <w:t xml:space="preserve"> class ‘</w:t>
-      </w:r>
-      <w:proofErr w:type="spellStart"/>
+        <w:t>We created an empty Pandas data frame (design matrix) with headings, ‘SFH', 'PopUpWindow', 'SSL_Final_State', 'Request_URL', 'URL_of_Anchor', 'Web_Traffic', 'URL_Length', 'Age_Of_Domain', 'IP_Address' and finally 'Class' for each of the attribute columns. The data for each of these columns (which is pre-encoded) was then loaded in from a text file ‘data.txt’, split by a comma for each value within a line of text in the text file (see figure 3.2 for the populated design matrix). The data was then split into training, test and validation datasets which were further converted from panda data frames to NumPy arrays to implement analysis and operations on the respective data points and their values. With regards to splitting the data into training, test and validation sets, the Scikit class ‘</w:t>
+      </w:r>
       <w:proofErr w:type="gramStart"/>
       <w:r>
         <w:t>sklearn.model</w:t>
       </w:r>
       <w:proofErr w:type="gramEnd"/>
       <w:r>
-        <w:t>_selection</w:t>
-      </w:r>
-      <w:proofErr w:type="spellEnd"/>
-      <w:r>
-        <w:t>’ and function ‘</w:t>
-      </w:r>
-      <w:proofErr w:type="spellStart"/>
-      <w:r>
-        <w:t>train_test_split</w:t>
-      </w:r>
-      <w:proofErr w:type="spellEnd"/>
-      <w:r>
-        <w:t>’ were used giving a training dataset size of 811 and test and validation dataset sizes of 271 each.</w:t>
+        <w:t>_selection’ and function ‘train_test_split’ were used giving a training dataset size of 811 and test and validation dataset sizes of 271 each.</w:t>
       </w:r>
     </w:p>
     <w:p>
@@ -1884,6 +1772,76 @@
       <w:r>
         <w:t>Further normalization techniques were not required as all attributes already share a common scale.</w:t>
       </w:r>
+    </w:p>
+    <w:p>
+      <w:pPr>
+        <w:rPr>
+          <w:szCs w:val="32"/>
+        </w:rPr>
+      </w:pPr>
+      <w:r>
+        <w:rPr>
+          <w:szCs w:val="32"/>
+        </w:rPr>
+        <w:t>(</w:t>
+      </w:r>
+      <w:r>
+        <w:rPr>
+          <w:rFonts w:cstheme="minorHAnsi"/>
+          <w:szCs w:val="32"/>
+        </w:rPr>
+        <w:t xml:space="preserve">Citation: </w:t>
+      </w:r>
+      <w:hyperlink r:id="rId6" w:history="1">
+        <w:r>
+          <w:rPr>
+            <w:rStyle w:val="Hyperlink"/>
+            <w:rFonts w:cstheme="minorHAnsi"/>
+            <w:color w:val="2878A2"/>
+            <w:szCs w:val="28"/>
+            <w:shd w:val="clear" w:color="auto" w:fill="FFFFFF"/>
+          </w:rPr>
+          <w:t>Scikit-learn: Machine Learning in Python</w:t>
+        </w:r>
+      </w:hyperlink>
+      <w:r>
+        <w:rPr>
+          <w:rFonts w:cstheme="minorHAnsi"/>
+          <w:color w:val="212529"/>
+          <w:szCs w:val="28"/>
+          <w:shd w:val="clear" w:color="auto" w:fill="FFFFFF"/>
+        </w:rPr>
+        <w:t>, Pedregosa </w:t>
+      </w:r>
+      <w:r>
+        <w:rPr>
+          <w:rStyle w:val="Emphasis"/>
+          <w:rFonts w:cstheme="minorHAnsi"/>
+          <w:color w:val="212529"/>
+          <w:szCs w:val="28"/>
+          <w:shd w:val="clear" w:color="auto" w:fill="FFFFFF"/>
+        </w:rPr>
+        <w:t>et al.</w:t>
+      </w:r>
+      <w:r>
+        <w:rPr>
+          <w:rFonts w:cstheme="minorHAnsi"/>
+          <w:color w:val="212529"/>
+          <w:szCs w:val="28"/>
+          <w:shd w:val="clear" w:color="auto" w:fill="FFFFFF"/>
+        </w:rPr>
+        <w:t>, JMLR 12, pp. 2825-2830, 2011.)</w:t>
+      </w:r>
+    </w:p>
+    <w:p>
+      <w:pPr>
+        <w:rPr>
+          <w:b/>
+          <w:sz w:val="28"/>
+          <w:szCs w:val="28"/>
+          <w:u w:val="single"/>
+        </w:rPr>
+      </w:pPr>
     </w:p>
     <w:p>
       <w:pPr>
@@ -2037,7 +1995,10 @@
       </w:r>
       <w:proofErr w:type="gramEnd"/>
       <w:r>
-        <w:t xml:space="preserve"> continue the gradient descent. After doing a multitude of test runs using different values for the tolerance and learning rate, we concluded that we got the best possible performance and total test accuracy (least total test error) using the values of tolerance = 0.001 and learning rate = 0.001. While values greater than 0.001 for the tolerance and learning rate would also give very similar results, they would result in either model 2 and 3 having a low iteration count with fewer updates to the theta parameters which led to marginally lower test data accuracy and slightly higher errors. Finally, very small values (&lt;0.001) of tolerance and learning rate, would result in the gradient descent looping almost infinitely, taking extremely long to update the theta parameters to their optimal values which was very inefficient and redundant. With the values of tolerance and learning rate = 0.001, we obtained very promising results and visuals. A training accuracy of 82%, a validation accuracy of 81% and a test accuracy of 80%. Furthermore, for binary models 1 and 2, the errors would decrease iteratively until they reached an extremely small value which was a promising observation. Model 3’s error would increase over time but very marginally which may have been the cause of the 18-20% misclassification rate/error (See figures 1.1,1.2,1.3 for the error plot under tolerance = 0.001 and learning rate = 0.001.). The training, test and validation accuracies and errors are all displayed below along with a confusion matrix for the predictions on the test data where the learning rate = 0.001 and the tolerance = 0.001. (See figures 2.1,2.2,2.3 and 3.1). To conclude, if someone else were working with this data, I’d recommend that they try to minimise the errors across all 3 binary models as much as possible to get a higher accuracy, possibly by implementing regularization to this logistic regression algorithm.</w:t>
+        <w:t xml:space="preserve"> continue the gradient descent. After doing a multitude of test runs using different values for the tolerance and learning rate, we concluded that we got the best possible performance and total test accuracy (least total test error) using the values of tolerance = 0.001 and learning rate = 0.001. While values greater than 0.001 for the tolerance and learning rate would also give very similar results, they would result in either model 2 and 3 having a low iteration count with fewer updates to the theta parameters which led to marginally lower test data accuracy and slightly higher errors. Finally, very small values (&lt;0.001) of tolerance and learning rate, would result in the gradient descent looping almost infinitely, taking extremely long to update the theta parameters to their optimal values which was very inefficient and redundant. With the values of tolerance and learning rate = 0.001, we obtained very promising results and visuals. A training accuracy of 82%, a validation accuracy of 81% and a test accuracy of 80%. Furthermore, for binary models 1 and 2, the errors would decrease iteratively until they reached an extremely small value which was a promising observation. Model 3’s error would increase over time but very marginally which may have been the cause of the 18-20% misclassification rate/error (See figures 1.1,1.2,1.3 for the error plot under tolerance = 0.001 and learning rate = 0.001.). The training, test and validation accuracies and errors are all displayed below along with a confusion matrix for the predictions on the test data where the learning rate = 0.001 and the tolerance = 0.001. (See figures 2.1,2.2,2.3 and 3.1). To conclude, if someone else were working with this data, I’d recommend that they try to minimise the errors across all 3 binary models as much as possible to get a higher accuracy, possibly by implementing regularization to thi</w:t>
+      </w:r>
+      <w:r>
+        <w:t>s logistic regression algorithm or to use a Clustering algorithm which may work well on this data as it is highly discrete.</w:t>
       </w:r>
     </w:p>
     <w:p>
@@ -2086,7 +2047,6 @@
           <w:szCs w:val="24"/>
           <w:u w:val="single"/>
         </w:rPr>
-        <w:lastRenderedPageBreak/>
         <w:t>Diagrammatic Information</w:t>
       </w:r>
     </w:p>
@@ -2129,7 +2089,7 @@
                     <pic:cNvPicPr preferRelativeResize="0"/>
                   </pic:nvPicPr>
                   <pic:blipFill>
-                    <a:blip r:embed="rId6"/>
+                    <a:blip r:embed="rId7"/>
                     <a:srcRect l="14229" t="31338" r="43083" b="23543"/>
                     <a:stretch>
                       <a:fillRect/>
@@ -2183,7 +2143,7 @@
                     <pic:cNvPicPr preferRelativeResize="0"/>
                   </pic:nvPicPr>
                   <pic:blipFill>
-                    <a:blip r:embed="rId7"/>
+                    <a:blip r:embed="rId8"/>
                     <a:srcRect l="14451" t="25368" r="45348" b="29203"/>
                     <a:stretch>
                       <a:fillRect/>
@@ -2207,14 +2167,14 @@
       </w:r>
     </w:p>
     <w:p>
-      <w:proofErr w:type="gramStart"/>
       <w:r>
         <w:rPr>
           <w:i/>
         </w:rPr>
-        <w:t>Fig  1.2</w:t>
-      </w:r>
-      <w:proofErr w:type="gramEnd"/>
+        <w:t>Fig 1.2</w:t>
+      </w:r>
+      <w:bookmarkStart w:id="1" w:name="_GoBack"/>
+      <w:bookmarkEnd w:id="1"/>
       <w:r>
         <w:rPr>
           <w:i/>
@@ -2245,7 +2205,7 @@
                     <pic:cNvPicPr preferRelativeResize="0"/>
                   </pic:nvPicPr>
                   <pic:blipFill>
-                    <a:blip r:embed="rId8"/>
+                    <a:blip r:embed="rId9"/>
                     <a:srcRect l="14784" t="30383" r="47176" b="25663"/>
                     <a:stretch>
                       <a:fillRect/>
@@ -2317,7 +2277,7 @@
                     <pic:cNvPicPr preferRelativeResize="0"/>
                   </pic:nvPicPr>
                   <pic:blipFill>
-                    <a:blip r:embed="rId9"/>
+                    <a:blip r:embed="rId10"/>
                     <a:srcRect l="16489" t="35021" r="49799" b="18958"/>
                     <a:stretch>
                       <a:fillRect/>
@@ -2381,7 +2341,7 @@
                     <pic:cNvPicPr preferRelativeResize="0"/>
                   </pic:nvPicPr>
                   <pic:blipFill>
-                    <a:blip r:embed="rId10"/>
+                    <a:blip r:embed="rId11"/>
                     <a:srcRect l="18272" t="27433" r="38372" b="11504"/>
                     <a:stretch>
                       <a:fillRect/>
@@ -2445,7 +2405,7 @@
                     <pic:cNvPicPr preferRelativeResize="0"/>
                   </pic:nvPicPr>
                   <pic:blipFill>
-                    <a:blip r:embed="rId11"/>
+                    <a:blip r:embed="rId12"/>
                     <a:srcRect l="12458" t="39528" r="45348" b="6194"/>
                     <a:stretch>
                       <a:fillRect/>
@@ -2489,14 +2449,34 @@
       </w:r>
     </w:p>
     <w:p/>
-    <w:p>
+    <w:p/>
+    <w:p/>
+    <w:p>
+      <w:pPr>
+        <w:rPr>
+          <w:b/>
+          <w:sz w:val="28"/>
+          <w:szCs w:val="28"/>
+          <w:u w:val="single"/>
+        </w:rPr>
+      </w:pPr>
+    </w:p>
+    <w:p>
+      <w:pPr>
+        <w:rPr>
+          <w:b/>
+          <w:sz w:val="28"/>
+          <w:szCs w:val="28"/>
+          <w:u w:val="single"/>
+        </w:rPr>
+      </w:pPr>
       <w:r>
         <w:rPr>
           <w:noProof/>
           <w:lang w:val="en-US"/>
         </w:rPr>
         <w:drawing>
-          <wp:inline distT="114300" distB="114300" distL="114300" distR="114300" wp14:anchorId="32689AE7" wp14:editId="720B5B71">
+          <wp:inline distT="114300" distB="114300" distL="114300" distR="114300" wp14:anchorId="3139742A" wp14:editId="042A2B21">
             <wp:extent cx="3843338" cy="1196333"/>
             <wp:effectExtent l="0" t="0" r="0" b="0"/>
             <wp:docPr id="2" name="image11.png"/>
@@ -2509,7 +2489,7 @@
                     <pic:cNvPicPr preferRelativeResize="0"/>
                   </pic:nvPicPr>
                   <pic:blipFill>
-                    <a:blip r:embed="rId12"/>
+                    <a:blip r:embed="rId13"/>
                     <a:srcRect l="8637" t="58407" r="62292" b="25663"/>
                     <a:stretch>
                       <a:fillRect/>
@@ -2540,40 +2520,8 @@
         <w:t>Fig 3.1</w:t>
       </w:r>
       <w:r>
-        <w:t xml:space="preserve"> (Confusion Matrix from Testin</w:t>
-      </w:r>
-      <w:bookmarkStart w:id="0" w:name="_GoBack"/>
-      <w:bookmarkEnd w:id="0"/>
-      <w:r>
-        <w:t>g</w:t>
-      </w:r>
-      <w:r>
-        <w:t xml:space="preserve"> Data</w:t>
-      </w:r>
-      <w:r>
-        <w:t>)</w:t>
-      </w:r>
-    </w:p>
-    <w:p/>
-    <w:p>
-      <w:pPr>
-        <w:rPr>
-          <w:b/>
-          <w:sz w:val="28"/>
-          <w:szCs w:val="28"/>
-          <w:u w:val="single"/>
-        </w:rPr>
-      </w:pPr>
-    </w:p>
-    <w:p>
-      <w:pPr>
-        <w:rPr>
-          <w:b/>
-          <w:sz w:val="28"/>
-          <w:szCs w:val="28"/>
-          <w:u w:val="single"/>
-        </w:rPr>
-      </w:pPr>
+        <w:t xml:space="preserve"> (Confusion Matrix from Testing Data)</w:t>
+      </w:r>
     </w:p>
     <w:p>
       <w:pPr>
@@ -2738,13 +2686,8 @@
         <w:t>suspicious</w:t>
       </w:r>
       <w:r>
-        <w:t xml:space="preserve"> or </w:t>
-      </w:r>
-      <w:proofErr w:type="spellStart"/>
-      <w:r>
-        <w:t>phishy</w:t>
-      </w:r>
-      <w:proofErr w:type="spellEnd"/>
+        <w:t xml:space="preserve"> or phishy</w:t>
+      </w:r>
       <w:r>
         <w:t>, no use of Laplace smoo</w:t>
       </w:r>
@@ -2752,7 +2695,10 @@
         <w:t>thing was needed for our Naïve B</w:t>
       </w:r>
       <w:r>
-        <w:t xml:space="preserve">ayes implementation. </w:t>
+        <w:t>ayes implementation due to the extrem</w:t>
+      </w:r>
+      <w:r>
+        <w:t>ely discrete nature of our data.</w:t>
       </w:r>
     </w:p>
     <w:p>
@@ -2867,19 +2813,11 @@
       <w:r>
         <w:t xml:space="preserve">We implemented a </w:t>
       </w:r>
-      <w:proofErr w:type="spellStart"/>
-      <w:r>
-        <w:rPr>
-          <w:b/>
-        </w:rPr>
-        <w:t>class_divide</w:t>
-      </w:r>
-      <w:proofErr w:type="spellEnd"/>
-      <w:r>
-        <w:rPr>
-          <w:b/>
-        </w:rPr>
-        <w:t>(train)</w:t>
+      <w:r>
+        <w:rPr>
+          <w:b/>
+        </w:rPr>
+        <w:t>class_divide(train)</w:t>
       </w:r>
       <w:r>
         <w:t xml:space="preserve"> function that pas</w:t>
@@ -2902,19 +2840,11 @@
       <w:r>
         <w:t xml:space="preserve">This </w:t>
       </w:r>
-      <w:proofErr w:type="spellStart"/>
-      <w:r>
-        <w:rPr>
-          <w:b/>
-        </w:rPr>
-        <w:t>class_divide</w:t>
-      </w:r>
-      <w:proofErr w:type="spellEnd"/>
-      <w:r>
-        <w:rPr>
-          <w:b/>
-        </w:rPr>
-        <w:t>(train)</w:t>
+      <w:r>
+        <w:rPr>
+          <w:b/>
+        </w:rPr>
+        <w:t>class_divide(train)</w:t>
       </w:r>
       <w:r>
         <w:t xml:space="preserve"> function returned 3 matrices that consisted of the 3 classes our dataset was confined to.</w:t>
@@ -2967,19 +2897,11 @@
       <w:r>
         <w:t xml:space="preserve">Lastly a </w:t>
       </w:r>
-      <w:proofErr w:type="spellStart"/>
-      <w:r>
-        <w:rPr>
-          <w:b/>
-        </w:rPr>
-        <w:t>std_dev</w:t>
-      </w:r>
-      <w:proofErr w:type="spellEnd"/>
-      <w:r>
-        <w:rPr>
-          <w:b/>
-        </w:rPr>
-        <w:t>(Class)</w:t>
+      <w:r>
+        <w:rPr>
+          <w:b/>
+        </w:rPr>
+        <w:t>std_dev(Class)</w:t>
       </w:r>
       <w:r>
         <w:t xml:space="preserve"> function that returns the standard deviation given a matrix of a respective class. </w:t>
@@ -3082,7 +3004,7 @@
                     <pic:cNvPicPr/>
                   </pic:nvPicPr>
                   <pic:blipFill>
-                    <a:blip r:embed="rId13" cstate="print">
+                    <a:blip r:embed="rId14" cstate="print">
                       <a:extLst>
                         <a:ext uri="{28A0092B-C50C-407E-A947-70E740481C1C}">
                           <a14:useLocalDpi xmlns:a14="http://schemas.microsoft.com/office/drawing/2010/main" val="0"/>
@@ -3123,7 +3045,6 @@
       <w:r>
         <w:t xml:space="preserve">function </w:t>
       </w:r>
-      <w:proofErr w:type="spellStart"/>
       <w:r>
         <w:rPr>
           <w:b/>
@@ -3135,43 +3056,14 @@
         <w:rPr>
           <w:b/>
         </w:rPr>
-        <w:t>probability</w:t>
-      </w:r>
-      <w:proofErr w:type="spellEnd"/>
-      <w:r>
-        <w:rPr>
-          <w:b/>
-        </w:rPr>
-        <w:t>(</w:t>
-      </w:r>
-      <w:proofErr w:type="spellStart"/>
+        <w:t>probability(</w:t>
+      </w:r>
       <w:proofErr w:type="gramEnd"/>
       <w:r>
         <w:rPr>
           <w:b/>
         </w:rPr>
-        <w:t>data_point</w:t>
-      </w:r>
-      <w:proofErr w:type="spellEnd"/>
-      <w:r>
-        <w:rPr>
-          <w:b/>
-        </w:rPr>
-        <w:t xml:space="preserve">, mean, </w:t>
-      </w:r>
-      <w:proofErr w:type="spellStart"/>
-      <w:r>
-        <w:rPr>
-          <w:b/>
-        </w:rPr>
-        <w:t>stdev</w:t>
-      </w:r>
-      <w:proofErr w:type="spellEnd"/>
-      <w:r>
-        <w:rPr>
-          <w:b/>
-        </w:rPr>
-        <w:t>)</w:t>
+        <w:t>data_point, mean, stdev)</w:t>
       </w:r>
       <w:r>
         <w:t xml:space="preserve"> which returns the probability using the </w:t>
@@ -3224,7 +3116,6 @@
       <w:r>
         <w:t xml:space="preserve">We made use of the function </w:t>
       </w:r>
-      <w:proofErr w:type="spellStart"/>
       <w:r>
         <w:rPr>
           <w:b/>
@@ -3236,14 +3127,7 @@
         <w:rPr>
           <w:b/>
         </w:rPr>
-        <w:t>probabilities</w:t>
-      </w:r>
-      <w:proofErr w:type="spellEnd"/>
-      <w:r>
-        <w:rPr>
-          <w:b/>
-        </w:rPr>
-        <w:t>(</w:t>
+        <w:t>probabilities(</w:t>
       </w:r>
       <w:proofErr w:type="gramEnd"/>
       <w:r>
@@ -3312,7 +3196,6 @@
       <w:r>
         <w:t xml:space="preserve">Lastly a </w:t>
       </w:r>
-      <w:proofErr w:type="spellStart"/>
       <w:r>
         <w:rPr>
           <w:b/>
@@ -3324,14 +3207,7 @@
         <w:rPr>
           <w:b/>
         </w:rPr>
-        <w:t>prediction</w:t>
-      </w:r>
-      <w:proofErr w:type="spellEnd"/>
-      <w:r>
-        <w:rPr>
-          <w:b/>
-        </w:rPr>
-        <w:t>(</w:t>
+        <w:t>prediction(</w:t>
       </w:r>
       <w:proofErr w:type="gramEnd"/>
       <w:r>
@@ -3401,7 +3277,7 @@
                     <pic:cNvPicPr/>
                   </pic:nvPicPr>
                   <pic:blipFill>
-                    <a:blip r:embed="rId14">
+                    <a:blip r:embed="rId15">
                       <a:extLst>
                         <a:ext uri="{28A0092B-C50C-407E-A947-70E740481C1C}">
                           <a14:useLocalDpi xmlns:a14="http://schemas.microsoft.com/office/drawing/2010/main" val="0"/>
@@ -3497,7 +3373,6 @@
       <w:r>
         <w:t xml:space="preserve">A function </w:t>
       </w:r>
-      <w:proofErr w:type="spellStart"/>
       <w:r>
         <w:rPr>
           <w:b/>
@@ -3509,14 +3384,7 @@
         <w:rPr>
           <w:b/>
         </w:rPr>
-        <w:t>calculation</w:t>
-      </w:r>
-      <w:proofErr w:type="spellEnd"/>
-      <w:r>
-        <w:rPr>
-          <w:b/>
-        </w:rPr>
-        <w:t>(</w:t>
+        <w:t>calculation(</w:t>
       </w:r>
       <w:proofErr w:type="gramEnd"/>
       <w:r>
@@ -3565,15 +3433,13 @@
         <w:t xml:space="preserve">ments – in our case this was either test or validation data. </w:t>
       </w:r>
       <w:r>
-        <w:t xml:space="preserve">The function returns a matrix of our </w:t>
-      </w:r>
-      <w:proofErr w:type="gramStart"/>
-      <w:r>
-        <w:t>models</w:t>
-      </w:r>
-      <w:proofErr w:type="gramEnd"/>
-      <w:r>
-        <w:t xml:space="preserve"> predictions</w:t>
+        <w:t>The function</w:t>
+      </w:r>
+      <w:r>
+        <w:t xml:space="preserve"> returns a matrix of our model’s </w:t>
+      </w:r>
+      <w:r>
+        <w:t>predictions</w:t>
       </w:r>
       <w:r>
         <w:t xml:space="preserve">. </w:t>
@@ -3726,7 +3592,7 @@
                     <pic:cNvPicPr/>
                   </pic:nvPicPr>
                   <pic:blipFill>
-                    <a:blip r:embed="rId15">
+                    <a:blip r:embed="rId16">
                       <a:extLst>
                         <a:ext uri="{28A0092B-C50C-407E-A947-70E740481C1C}">
                           <a14:useLocalDpi xmlns:a14="http://schemas.microsoft.com/office/drawing/2010/main" val="0"/>
@@ -3810,7 +3676,7 @@
                     <pic:cNvPicPr/>
                   </pic:nvPicPr>
                   <pic:blipFill>
-                    <a:blip r:embed="rId16">
+                    <a:blip r:embed="rId17">
                       <a:extLst>
                         <a:ext uri="{28A0092B-C50C-407E-A947-70E740481C1C}">
                           <a14:useLocalDpi xmlns:a14="http://schemas.microsoft.com/office/drawing/2010/main" val="0"/>
@@ -3900,7 +3766,7 @@
                     <pic:cNvPicPr/>
                   </pic:nvPicPr>
                   <pic:blipFill>
-                    <a:blip r:embed="rId17">
+                    <a:blip r:embed="rId18">
                       <a:extLst>
                         <a:ext uri="{28A0092B-C50C-407E-A947-70E740481C1C}">
                           <a14:useLocalDpi xmlns:a14="http://schemas.microsoft.com/office/drawing/2010/main" val="0"/>
@@ -3972,7 +3838,7 @@
                     <pic:cNvPicPr/>
                   </pic:nvPicPr>
                   <pic:blipFill>
-                    <a:blip r:embed="rId18">
+                    <a:blip r:embed="rId19">
                       <a:extLst>
                         <a:ext uri="{28A0092B-C50C-407E-A947-70E740481C1C}">
                           <a14:useLocalDpi xmlns:a14="http://schemas.microsoft.com/office/drawing/2010/main" val="0"/>
@@ -4322,15 +4188,7 @@
     </w:p>
     <w:p>
       <w:r>
-        <w:t xml:space="preserve">Our group’s main efforts were geared towards the first two algorithms. However, we were also very interested in Neural Networks and decided to implement a simple one using our data. The network consisted of 9 inputs (corresponding to each attribute), 3 outputs (corresponding to either </w:t>
-      </w:r>
-      <w:proofErr w:type="spellStart"/>
-      <w:r>
-        <w:t>phishy</w:t>
-      </w:r>
-      <w:proofErr w:type="spellEnd"/>
-      <w:r>
-        <w:t xml:space="preserve">, suspicious, or legitimate), and a hidden layer consisting of 6 neurons (the mean number of inputs and outputs) </w:t>
+        <w:t xml:space="preserve">Our group’s main efforts were geared towards the first two algorithms. However, we were also very interested in Neural Networks and decided to implement a simple one using our data. The network consisted of 9 inputs (corresponding to each attribute), 3 outputs (corresponding to either phishy, suspicious, or legitimate), and a hidden layer consisting of 6 neurons (the mean number of inputs and outputs) </w:t>
       </w:r>
     </w:p>
     <w:p>
@@ -4358,8 +4216,8 @@
       </w:r>
     </w:p>
     <w:p>
-      <w:bookmarkStart w:id="1" w:name="_3zcpr4dens50" w:colFirst="0" w:colLast="0"/>
-      <w:bookmarkEnd w:id="1"/>
+      <w:bookmarkStart w:id="2" w:name="_3zcpr4dens50" w:colFirst="0" w:colLast="0"/>
+      <w:bookmarkEnd w:id="2"/>
       <w:r>
         <w:rPr>
           <w:b/>
@@ -4405,7 +4263,7 @@
                     <pic:cNvPicPr preferRelativeResize="0"/>
                   </pic:nvPicPr>
                   <pic:blipFill>
-                    <a:blip r:embed="rId19"/>
+                    <a:blip r:embed="rId20"/>
                     <a:srcRect/>
                     <a:stretch>
                       <a:fillRect/>
@@ -4438,15 +4296,7 @@
         </w:rPr>
       </w:pPr>
       <w:r>
-        <w:t xml:space="preserve">The data’s attributes and classes consist of the same values so there was no need to normalize the data. However, we attempted to change the </w:t>
-      </w:r>
-      <w:proofErr w:type="spellStart"/>
-      <w:r>
-        <w:t>phishy</w:t>
-      </w:r>
-      <w:proofErr w:type="spellEnd"/>
-      <w:r>
-        <w:t xml:space="preserve"> </w:t>
+        <w:t xml:space="preserve">The data’s attributes and classes consist of the same values so there was no need to normalize the data. However, we attempted to change the phishy </w:t>
       </w:r>
       <w:proofErr w:type="gramStart"/>
       <w:r>
@@ -4454,20 +4304,12 @@
       </w:r>
       <w:proofErr w:type="gramEnd"/>
       <w:r>
-        <w:t xml:space="preserve">-1) to 0, suspicious(0) to 0.5, and legit(1) remained as 1, as we thought that this more accurately scales the data to be either weakly (0-0.5) or strongly (0.5 – 1) correlated to legitimacy. Although, this gave us a problem in that all </w:t>
-      </w:r>
-      <w:proofErr w:type="spellStart"/>
-      <w:r>
-        <w:t>phishy</w:t>
-      </w:r>
-      <w:proofErr w:type="spellEnd"/>
-      <w:r>
-        <w:t xml:space="preserve"> attributes seemed to have no effect on the changing of weights rather than a negative effect as we needed, so we decided to leave the values as -1, 0 and 1</w:t>
-      </w:r>
-    </w:p>
-    <w:p>
-      <w:bookmarkStart w:id="2" w:name="_625ukui0hppx" w:colFirst="0" w:colLast="0"/>
-      <w:bookmarkEnd w:id="2"/>
+        <w:t>-1) to 0, suspicious(0) to 0.5, and legit(1) remained as 1, as we thought that this more accurately scales the data to be either weakly (0-0.5) or strongly (0.5 – 1) correlated to legitimacy. Although, this gave us a problem in that all phishy attributes seemed to have no effect on the changing of weights rather than a negative effect as we needed, so we decided to leave the values as -1, 0 and 1</w:t>
+      </w:r>
+    </w:p>
+    <w:p>
+      <w:bookmarkStart w:id="3" w:name="_625ukui0hppx" w:colFirst="0" w:colLast="0"/>
+      <w:bookmarkEnd w:id="3"/>
       <w:r>
         <w:rPr>
           <w:b/>
@@ -4483,15 +4325,7 @@
     </w:p>
     <w:p>
       <w:r>
-        <w:t xml:space="preserve">Our data set had insufficient records classified as “suspicious” and this resulted in our model being more prone to classifying as </w:t>
-      </w:r>
-      <w:proofErr w:type="spellStart"/>
-      <w:r>
-        <w:t>phishy</w:t>
-      </w:r>
-      <w:proofErr w:type="spellEnd"/>
-      <w:r>
-        <w:t xml:space="preserve"> or legitimate, and unable to classify examples as suspicious.</w:t>
+        <w:t>Our data set had insufficient records classified as “suspicious” and this resulted in our model being more prone to classifying as phishy or legitimate, and unable to classify examples as suspicious.</w:t>
       </w:r>
     </w:p>
     <w:p>
@@ -4608,7 +4442,7 @@
                             <pic:cNvPicPr preferRelativeResize="0"/>
                           </pic:nvPicPr>
                           <pic:blipFill rotWithShape="1">
-                            <a:blip r:embed="rId20">
+                            <a:blip r:embed="rId21">
                               <a:alphaModFix/>
                             </a:blip>
                             <a:srcRect/>
@@ -4753,7 +4587,7 @@
                     <o:lock v:ext="edit" aspectratio="t"/>
                   </v:shapetype>
                   <v:shape id="Shape 4" o:spid="_x0000_s1029" type="#_x0000_t75" alt="A picture containing clock&#10;&#10;Description automatically generated" style="position:absolute;left:1040;top:4884;width:32067;height:8255;visibility:visible;mso-wrap-style:square" o:preferrelative="f" o:gfxdata="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">
-                    <v:imagedata r:id="rId21" o:title="A picture containing clock&#10;&#10;Description automatically generated"/>
+                    <v:imagedata r:id="rId22" o:title="A picture containing clock&#10;&#10;Description automatically generated"/>
                   </v:shape>
                   <v:rect id="Rectangle 13" o:spid="_x0000_s1030" style="position:absolute;left:15073;top:2915;width:11049;height:2604;visibility:visible;mso-wrap-style:square;v-text-anchor:top" o:gfxdata="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" filled="f" stroked="f">
                     <v:textbox inset="2.53958mm,1.2694mm,2.53958mm,1.2694mm">
@@ -4883,8 +4717,8 @@
           <w:szCs w:val="28"/>
         </w:rPr>
       </w:pPr>
-      <w:bookmarkStart w:id="3" w:name="_gjdgxs" w:colFirst="0" w:colLast="0"/>
-      <w:bookmarkEnd w:id="3"/>
+      <w:bookmarkStart w:id="4" w:name="_gjdgxs" w:colFirst="0" w:colLast="0"/>
+      <w:bookmarkEnd w:id="4"/>
     </w:p>
     <w:p>
       <w:pPr>
@@ -4967,17 +4801,12 @@
     </w:p>
     <w:p/>
     <w:p>
-      <w:proofErr w:type="spellStart"/>
-      <w:r>
-        <w:t>Scikit</w:t>
-      </w:r>
-      <w:proofErr w:type="spellEnd"/>
-      <w:r>
-        <w:t>-Learn:</w:t>
-      </w:r>
-    </w:p>
-    <w:p>
-      <w:hyperlink r:id="rId22">
+      <w:r>
+        <w:t>Scikit-Learn:</w:t>
+      </w:r>
+    </w:p>
+    <w:p>
+      <w:hyperlink r:id="rId23">
         <w:r>
           <w:rPr>
             <w:color w:val="1155CC"/>
@@ -5002,7 +4831,7 @@
           <w:u w:val="single"/>
         </w:rPr>
       </w:pPr>
-      <w:hyperlink r:id="rId23">
+      <w:hyperlink r:id="rId24">
         <w:r>
           <w:rPr>
             <w:color w:val="0000FF"/>
@@ -5018,14 +4847,12 @@
           <w:color w:val="0000FF"/>
         </w:rPr>
       </w:pPr>
-      <w:proofErr w:type="spellStart"/>
       <w:r>
         <w:rPr>
           <w:color w:val="000000"/>
         </w:rPr>
         <w:t>Numpy</w:t>
       </w:r>
-      <w:proofErr w:type="spellEnd"/>
       <w:r>
         <w:rPr>
           <w:color w:val="0000FF"/>
@@ -5034,7 +4861,7 @@
       </w:r>
     </w:p>
     <w:p>
-      <w:hyperlink r:id="rId24">
+      <w:hyperlink r:id="rId25">
         <w:r>
           <w:rPr>
             <w:color w:val="0000FF"/>
@@ -5056,7 +4883,7 @@
           <w:u w:val="single"/>
         </w:rPr>
       </w:pPr>
-      <w:hyperlink r:id="rId25">
+      <w:hyperlink r:id="rId26">
         <w:r>
           <w:rPr>
             <w:color w:val="0000FF"/>
@@ -5092,7 +4919,7 @@
         </w:rPr>
         <w:t xml:space="preserve">earning Mastery. Available at: </w:t>
       </w:r>
-      <w:hyperlink r:id="rId26" w:history="1">
+      <w:hyperlink r:id="rId27" w:history="1">
         <w:r>
           <w:rPr>
             <w:rStyle w:val="Hyperlink"/>
@@ -5138,7 +4965,7 @@
         </w:rPr>
         <w:t xml:space="preserve">dition. [online] Available at: </w:t>
       </w:r>
-      <w:hyperlink r:id="rId27" w:history="1">
+      <w:hyperlink r:id="rId28" w:history="1">
         <w:r>
           <w:rPr>
             <w:rStyle w:val="Hyperlink"/>
@@ -5198,7 +5025,7 @@
         </w:rPr>
         <w:t xml:space="preserve">tudies. [online] Available at: </w:t>
       </w:r>
-      <w:hyperlink r:id="rId28" w:history="1">
+      <w:hyperlink r:id="rId29" w:history="1">
         <w:r>
           <w:rPr>
             <w:rStyle w:val="Hyperlink"/>
@@ -6411,6 +6238,17 @@
       <w:color w:val="243F60" w:themeColor="accent1" w:themeShade="7F"/>
     </w:rPr>
   </w:style>
+  <w:style w:type="character" w:styleId="Emphasis">
+    <w:name w:val="Emphasis"/>
+    <w:basedOn w:val="DefaultParagraphFont"/>
+    <w:uiPriority w:val="20"/>
+    <w:qFormat/>
+    <w:rsid w:val="009E20D7"/>
+    <w:rPr>
+      <w:i/>
+      <w:iCs/>
+    </w:rPr>
+  </w:style>
 </w:styles>
 </file>
 

</xml_diff>

<commit_message>
Added an extra sentence to the data processing paragraph
</commit_message>
<xml_diff>
--- a/WebsitePhishingDocumentation.docx
+++ b/WebsitePhishingDocumentation.docx
@@ -1754,7 +1754,13 @@
         <w:spacing w:before="240"/>
       </w:pPr>
       <w:r>
-        <w:t>We created an empty Pandas data frame (design matrix) with headings, ‘SFH', 'PopUpWindow', 'SSL_Final_State', 'Request_URL', 'URL_of_Anchor', 'Web_Traffic', 'URL_Length', 'Age_Of_Domain', 'IP_Address' and finally 'Class' for each of the attribute columns. The data for each of these columns (which is pre-encoded) was then loaded in from a text file ‘data.txt’, split by a comma for each value within a line of text in the text file (see figure 3.2 for the populated design matrix). The data was then split into training, test and validation datasets which were further converted from panda data frames to NumPy arrays to implement analysis and operations on the respective data points and their values. With regards to splitting the data into training, test and validation sets, the Scikit class ‘</w:t>
+        <w:t>We created an empty Pandas data frame (design matrix) with headings, ‘SFH', 'PopUpWindow', 'SSL_Final_State', 'Request_URL', 'URL_of_Anchor', 'Web_Traffic', 'URL_Length', 'Age_Of_Domain', 'IP_Address' and finally 'Class' for each of the attribute columns. The data for each of these columns (which is pre-encoded) was then loaded in from a text file ‘data.txt’, split by a comma for each value within a line of text in the text file (see figure 3.2 for the populated design matrix). The data was then split into training, test and validation datasets which were further converted from panda data frames to NumPy arrays to implement analysis and operations on the respective data points and their values. With regards to splitting the data into training, test and validation sets</w:t>
+      </w:r>
+      <w:r>
+        <w:t xml:space="preserve"> for the Logistic Regression and Naïve Bayes algorithms</w:t>
+      </w:r>
+      <w:r>
+        <w:t>, the Scikit class ‘</w:t>
       </w:r>
       <w:proofErr w:type="gramStart"/>
       <w:r>
@@ -1764,6 +1770,11 @@
       <w:r>
         <w:t>_selection’ and function ‘train_test_split’ were used giving a training dataset size of 811 and test and validation dataset sizes of 271 each.</w:t>
       </w:r>
+      <w:r>
+        <w:t xml:space="preserve"> For the Neural Networks algorithm, we obtained a training dataset size of 811 and a test dataset of 542.</w:t>
+      </w:r>
+      <w:bookmarkStart w:id="1" w:name="_GoBack"/>
+      <w:bookmarkEnd w:id="1"/>
     </w:p>
     <w:p>
       <w:pPr>
@@ -2173,8 +2184,6 @@
         </w:rPr>
         <w:t>Fig 1.2</w:t>
       </w:r>
-      <w:bookmarkStart w:id="1" w:name="_GoBack"/>
-      <w:bookmarkEnd w:id="1"/>
       <w:r>
         <w:rPr>
           <w:i/>

</xml_diff>

<commit_message>
added a line to log regression stuff
</commit_message>
<xml_diff>
--- a/WebsitePhishingDocumentation.docx
+++ b/WebsitePhishingDocumentation.docx
@@ -1773,8 +1773,6 @@
       <w:r>
         <w:t xml:space="preserve"> For the Neural Networks algorithm, we obtained a training dataset size of 811 and a test dataset of 542.</w:t>
       </w:r>
-      <w:bookmarkStart w:id="1" w:name="_GoBack"/>
-      <w:bookmarkEnd w:id="1"/>
     </w:p>
     <w:p>
       <w:pPr>
@@ -2006,7 +2004,15 @@
       </w:r>
       <w:proofErr w:type="gramEnd"/>
       <w:r>
-        <w:t xml:space="preserve"> continue the gradient descent. After doing a multitude of test runs using different values for the tolerance and learning rate, we concluded that we got the best possible performance and total test accuracy (least total test error) using the values of tolerance = 0.001 and learning rate = 0.001. While values greater than 0.001 for the tolerance and learning rate would also give very similar results, they would result in either model 2 and 3 having a low iteration count with fewer updates to the theta parameters which led to marginally lower test data accuracy and slightly higher errors. Finally, very small values (&lt;0.001) of tolerance and learning rate, would result in the gradient descent looping almost infinitely, taking extremely long to update the theta parameters to their optimal values which was very inefficient and redundant. With the values of tolerance and learning rate = 0.001, we obtained very promising results and visuals. A training accuracy of 82%, a validation accuracy of 81% and a test accuracy of 80%. Furthermore, for binary models 1 and 2, the errors would decrease iteratively until they reached an extremely small value which was a promising observation. Model 3’s error would increase over time but very marginally which may have been the cause of the 18-20% misclassification rate/error (See figures 1.1,1.2,1.3 for the error plot under tolerance = 0.001 and learning rate = 0.001.). The training, test and validation accuracies and errors are all displayed below along with a confusion matrix for the predictions on the test data where the learning rate = 0.001 and the tolerance = 0.001. (See figures 2.1,2.2,2.3 and 3.1). To conclude, if someone else were working with this data, I’d recommend that they try to minimise the errors across all 3 binary models as much as possible to get a higher accuracy, possibly by implementing regularization to thi</w:t>
+        <w:t xml:space="preserve"> continue the gradient descent. After doing a multitude of test runs using different values for the tolerance and learning rate, we concluded that we got the best possible performance and total test accuracy (least total test error) using the values of tolerance = 0.001 and learning rate = 0.001. While values greater than 0.001 for the tolerance and learning rate would also give very similar results, they would result in either model 2 and 3 having a low iteration count with fewer updates to the theta parameters which led to marginally lower test data accuracy and slightly higher errors. Finally, very small values (&lt;0.001) of tolerance and learning rate, would result in the gradient descent looping almost infinitely, taking extremely long to update the theta parameters to their optimal values which wa</w:t>
+      </w:r>
+      <w:r>
+        <w:t>s very inefficient and caused overfitting</w:t>
+      </w:r>
+      <w:bookmarkStart w:id="1" w:name="_GoBack"/>
+      <w:bookmarkEnd w:id="1"/>
+      <w:r>
+        <w:t>. With the values of tolerance and learning rate = 0.001, we obtained very promising results and visuals. A training accuracy of 82%, a validation accuracy of 81% and a test accuracy of 80%. Furthermore, for binary models 1 and 2, the errors would decrease iteratively until they reached an extremely small value which was a promising observation. Model 3’s error would increase over time but very marginally which may have been the cause of the 18-20% misclassification rate/error (See figures 1.1,1.2,1.3 for the error plot under tolerance = 0.001 and learning rate = 0.001.). The training, test and validation accuracies and errors are all displayed below along with a confusion matrix for the predictions on the test data where the learning rate = 0.001 and the tolerance = 0.001. (See figures 2.1,2.2,2.3 and 3.1). To conclude, if someone else were working with this data, I’d recommend that they try to minimise the errors across all 3 binary models as much as possible to get a higher accuracy, possibly by implementing regularization to thi</w:t>
       </w:r>
       <w:r>
         <w:t>s logistic regression algorithm or to use a Clustering algorithm which may work well on this data as it is highly discrete.</w:t>

</xml_diff>